<commit_message>
Fix SP name extracting bug
</commit_message>
<xml_diff>
--- a/src/test/resources/sp/АБВГ.301412.847.docx
+++ b/src/test/resources/sp/АБВГ.301412.847.docx
@@ -1,6 +1,6 @@
 
 <file path=word/document.xml><?xml version="1.0" encoding="utf-8"?>
-<w:document xmlns:wpc="http://schemas.microsoft.com/office/word/2010/wordprocessingCanvas" xmlns:cx="http://schemas.microsoft.com/office/drawing/2014/chartex" xmlns:cx1="http://schemas.microsoft.com/office/drawing/2015/9/8/chartex" xmlns:cx2="http://schemas.microsoft.com/office/drawing/2015/10/21/chartex" xmlns:cx3="http://schemas.microsoft.com/office/drawing/2016/5/9/chartex" xmlns:cx4="http://schemas.microsoft.com/office/drawing/2016/5/10/chartex" xmlns:cx5="http://schemas.microsoft.com/office/drawing/2016/5/11/chartex" xmlns:cx6="http://schemas.microsoft.com/office/drawing/2016/5/12/chartex" xmlns:cx7="http://schemas.microsoft.com/office/drawing/2016/5/13/chartex" xmlns:cx8="http://schemas.microsoft.com/office/drawing/2016/5/14/chartex" xmlns:mc="http://schemas.openxmlformats.org/markup-compatibility/2006" xmlns:aink="http://schemas.microsoft.com/office/drawing/2016/ink" xmlns:am3d="http://schemas.microsoft.com/office/drawing/2017/model3d" xmlns:o="urn:schemas-microsoft-com:office:office" xmlns:oel="http://schemas.microsoft.com/office/2019/extlst" xmlns:r="http://schemas.openxmlformats.org/officeDocument/2006/relationships" xmlns:m="http://schemas.openxmlformats.org/officeDocument/2006/math" xmlns:v="urn:schemas-microsoft-com:vml" xmlns:wp14="http://schemas.microsoft.com/office/word/2010/wordprocessingDrawing" xmlns:wp="http://schemas.openxmlformats.org/drawingml/2006/wordprocessingDrawing" xmlns:w10="urn:schemas-microsoft-com:office:word" xmlns:w="http://schemas.openxmlformats.org/wordprocessingml/2006/main" xmlns:w14="http://schemas.microsoft.com/office/word/2010/wordml" xmlns:w15="http://schemas.microsoft.com/office/word/2012/wordml" xmlns:w16cex="http://schemas.microsoft.com/office/word/2018/wordml/cex" xmlns:w16cid="http://schemas.microsoft.com/office/word/2016/wordml/cid" xmlns:w16="http://schemas.microsoft.com/office/word/2018/wordml" xmlns:w16du="http://schemas.microsoft.com/office/word/2023/wordml/word16du" xmlns:w16sdtdh="http://schemas.microsoft.com/office/word/2020/wordml/sdtdatahash" xmlns:w16sdtfl="http://schemas.microsoft.com/office/word/2024/wordml/sdtformatlock" xmlns:w16se="http://schemas.microsoft.com/office/word/2015/wordml/symex" xmlns:wpg="http://schemas.microsoft.com/office/word/2010/wordprocessingGroup" xmlns:wpi="http://schemas.microsoft.com/office/word/2010/wordprocessingInk" xmlns:wne="http://schemas.microsoft.com/office/word/2006/wordml" xmlns:wps="http://schemas.microsoft.com/office/word/2010/wordprocessingShape" mc:Ignorable="w14 w15 w16se w16cid w16 w16cex w16sdtdh w16sdtfl w16du wp14">
+<w:document xmlns:wpc="http://schemas.microsoft.com/office/word/2010/wordprocessingCanvas" xmlns:cx="http://schemas.microsoft.com/office/drawing/2014/chartex" xmlns:cx1="http://schemas.microsoft.com/office/drawing/2015/9/8/chartex" xmlns:mc="http://schemas.openxmlformats.org/markup-compatibility/2006" xmlns:o="urn:schemas-microsoft-com:office:office" xmlns:r="http://schemas.openxmlformats.org/officeDocument/2006/relationships" xmlns:m="http://schemas.openxmlformats.org/officeDocument/2006/math" xmlns:v="urn:schemas-microsoft-com:vml" xmlns:wp14="http://schemas.microsoft.com/office/word/2010/wordprocessingDrawing" xmlns:wp="http://schemas.openxmlformats.org/drawingml/2006/wordprocessingDrawing" xmlns:w10="urn:schemas-microsoft-com:office:word" xmlns:w="http://schemas.openxmlformats.org/wordprocessingml/2006/main" xmlns:w14="http://schemas.microsoft.com/office/word/2010/wordml" xmlns:w15="http://schemas.microsoft.com/office/word/2012/wordml" xmlns:w16se="http://schemas.microsoft.com/office/word/2015/wordml/symex" xmlns:wpg="http://schemas.microsoft.com/office/word/2010/wordprocessingGroup" xmlns:wpi="http://schemas.microsoft.com/office/word/2010/wordprocessingInk" xmlns:wne="http://schemas.microsoft.com/office/word/2006/wordml" xmlns:wps="http://schemas.microsoft.com/office/word/2010/wordprocessingShape" mc:Ignorable="w14 w15 w16se wp14">
   <w:body>
     <w:tbl>
       <w:tblPr>
@@ -3212,6 +3212,8 @@
           <w:cols w:space="720"/>
         </w:sectPr>
       </w:pPr>
+      <w:bookmarkStart w:id="0" w:name="_GoBack"/>
+      <w:bookmarkEnd w:id="0"/>
     </w:p>
     <w:tbl>
       <w:tblPr>
@@ -5785,7 +5787,7 @@
 </file>
 
 <file path=word/endnotes.xml><?xml version="1.0" encoding="utf-8"?>
-<w:endnotes xmlns:wpc="http://schemas.microsoft.com/office/word/2010/wordprocessingCanvas" xmlns:cx="http://schemas.microsoft.com/office/drawing/2014/chartex" xmlns:cx1="http://schemas.microsoft.com/office/drawing/2015/9/8/chartex" xmlns:cx2="http://schemas.microsoft.com/office/drawing/2015/10/21/chartex" xmlns:cx3="http://schemas.microsoft.com/office/drawing/2016/5/9/chartex" xmlns:cx4="http://schemas.microsoft.com/office/drawing/2016/5/10/chartex" xmlns:cx5="http://schemas.microsoft.com/office/drawing/2016/5/11/chartex" xmlns:cx6="http://schemas.microsoft.com/office/drawing/2016/5/12/chartex" xmlns:cx7="http://schemas.microsoft.com/office/drawing/2016/5/13/chartex" xmlns:cx8="http://schemas.microsoft.com/office/drawing/2016/5/14/chartex" xmlns:mc="http://schemas.openxmlformats.org/markup-compatibility/2006" xmlns:aink="http://schemas.microsoft.com/office/drawing/2016/ink" xmlns:am3d="http://schemas.microsoft.com/office/drawing/2017/model3d" xmlns:o="urn:schemas-microsoft-com:office:office" xmlns:oel="http://schemas.microsoft.com/office/2019/extlst" xmlns:r="http://schemas.openxmlformats.org/officeDocument/2006/relationships" xmlns:m="http://schemas.openxmlformats.org/officeDocument/2006/math" xmlns:v="urn:schemas-microsoft-com:vml" xmlns:wp14="http://schemas.microsoft.com/office/word/2010/wordprocessingDrawing" xmlns:wp="http://schemas.openxmlformats.org/drawingml/2006/wordprocessingDrawing" xmlns:w10="urn:schemas-microsoft-com:office:word" xmlns:w="http://schemas.openxmlformats.org/wordprocessingml/2006/main" xmlns:w14="http://schemas.microsoft.com/office/word/2010/wordml" xmlns:w15="http://schemas.microsoft.com/office/word/2012/wordml" xmlns:w16cex="http://schemas.microsoft.com/office/word/2018/wordml/cex" xmlns:w16cid="http://schemas.microsoft.com/office/word/2016/wordml/cid" xmlns:w16="http://schemas.microsoft.com/office/word/2018/wordml" xmlns:w16du="http://schemas.microsoft.com/office/word/2023/wordml/word16du" xmlns:w16sdtdh="http://schemas.microsoft.com/office/word/2020/wordml/sdtdatahash" xmlns:w16sdtfl="http://schemas.microsoft.com/office/word/2024/wordml/sdtformatlock" xmlns:w16se="http://schemas.microsoft.com/office/word/2015/wordml/symex" xmlns:wpg="http://schemas.microsoft.com/office/word/2010/wordprocessingGroup" xmlns:wpi="http://schemas.microsoft.com/office/word/2010/wordprocessingInk" xmlns:wne="http://schemas.microsoft.com/office/word/2006/wordml" xmlns:wps="http://schemas.microsoft.com/office/word/2010/wordprocessingShape" mc:Ignorable="w14 w15 w16se w16cid w16 w16cex w16sdtdh w16sdtfl w16du wp14">
+<w:endnotes xmlns:wpc="http://schemas.microsoft.com/office/word/2010/wordprocessingCanvas" xmlns:cx="http://schemas.microsoft.com/office/drawing/2014/chartex" xmlns:cx1="http://schemas.microsoft.com/office/drawing/2015/9/8/chartex" xmlns:mc="http://schemas.openxmlformats.org/markup-compatibility/2006" xmlns:o="urn:schemas-microsoft-com:office:office" xmlns:r="http://schemas.openxmlformats.org/officeDocument/2006/relationships" xmlns:m="http://schemas.openxmlformats.org/officeDocument/2006/math" xmlns:v="urn:schemas-microsoft-com:vml" xmlns:wp14="http://schemas.microsoft.com/office/word/2010/wordprocessingDrawing" xmlns:wp="http://schemas.openxmlformats.org/drawingml/2006/wordprocessingDrawing" xmlns:w10="urn:schemas-microsoft-com:office:word" xmlns:w="http://schemas.openxmlformats.org/wordprocessingml/2006/main" xmlns:w14="http://schemas.microsoft.com/office/word/2010/wordml" xmlns:w15="http://schemas.microsoft.com/office/word/2012/wordml" xmlns:w16se="http://schemas.microsoft.com/office/word/2015/wordml/symex" xmlns:wpg="http://schemas.microsoft.com/office/word/2010/wordprocessingGroup" xmlns:wpi="http://schemas.microsoft.com/office/word/2010/wordprocessingInk" xmlns:wne="http://schemas.microsoft.com/office/word/2006/wordml" xmlns:wps="http://schemas.microsoft.com/office/word/2010/wordprocessingShape" mc:Ignorable="w14 w15 w16se wp14">
   <w:endnote w:type="separator" w:id="-1">
     <w:p>
       <w:r>
@@ -5804,7 +5806,7 @@
 </file>
 
 <file path=word/footer1.xml><?xml version="1.0" encoding="utf-8"?>
-<w:ftr xmlns:wpc="http://schemas.microsoft.com/office/word/2010/wordprocessingCanvas" xmlns:cx="http://schemas.microsoft.com/office/drawing/2014/chartex" xmlns:cx1="http://schemas.microsoft.com/office/drawing/2015/9/8/chartex" xmlns:cx2="http://schemas.microsoft.com/office/drawing/2015/10/21/chartex" xmlns:cx3="http://schemas.microsoft.com/office/drawing/2016/5/9/chartex" xmlns:cx4="http://schemas.microsoft.com/office/drawing/2016/5/10/chartex" xmlns:cx5="http://schemas.microsoft.com/office/drawing/2016/5/11/chartex" xmlns:cx6="http://schemas.microsoft.com/office/drawing/2016/5/12/chartex" xmlns:cx7="http://schemas.microsoft.com/office/drawing/2016/5/13/chartex" xmlns:cx8="http://schemas.microsoft.com/office/drawing/2016/5/14/chartex" xmlns:mc="http://schemas.openxmlformats.org/markup-compatibility/2006" xmlns:aink="http://schemas.microsoft.com/office/drawing/2016/ink" xmlns:am3d="http://schemas.microsoft.com/office/drawing/2017/model3d" xmlns:o="urn:schemas-microsoft-com:office:office" xmlns:oel="http://schemas.microsoft.com/office/2019/extlst" xmlns:r="http://schemas.openxmlformats.org/officeDocument/2006/relationships" xmlns:m="http://schemas.openxmlformats.org/officeDocument/2006/math" xmlns:v="urn:schemas-microsoft-com:vml" xmlns:wp14="http://schemas.microsoft.com/office/word/2010/wordprocessingDrawing" xmlns:wp="http://schemas.openxmlformats.org/drawingml/2006/wordprocessingDrawing" xmlns:w10="urn:schemas-microsoft-com:office:word" xmlns:w="http://schemas.openxmlformats.org/wordprocessingml/2006/main" xmlns:w14="http://schemas.microsoft.com/office/word/2010/wordml" xmlns:w15="http://schemas.microsoft.com/office/word/2012/wordml" xmlns:w16cex="http://schemas.microsoft.com/office/word/2018/wordml/cex" xmlns:w16cid="http://schemas.microsoft.com/office/word/2016/wordml/cid" xmlns:w16="http://schemas.microsoft.com/office/word/2018/wordml" xmlns:w16du="http://schemas.microsoft.com/office/word/2023/wordml/word16du" xmlns:w16sdtdh="http://schemas.microsoft.com/office/word/2020/wordml/sdtdatahash" xmlns:w16sdtfl="http://schemas.microsoft.com/office/word/2024/wordml/sdtformatlock" xmlns:w16se="http://schemas.microsoft.com/office/word/2015/wordml/symex" xmlns:wpg="http://schemas.microsoft.com/office/word/2010/wordprocessingGroup" xmlns:wpi="http://schemas.microsoft.com/office/word/2010/wordprocessingInk" xmlns:wne="http://schemas.microsoft.com/office/word/2006/wordml" xmlns:wps="http://schemas.microsoft.com/office/word/2010/wordprocessingShape" mc:Ignorable="w14 w15 w16se w16cid w16 w16cex w16sdtdh w16sdtfl w16du wp14">
+<w:ftr xmlns:wpc="http://schemas.microsoft.com/office/word/2010/wordprocessingCanvas" xmlns:cx="http://schemas.microsoft.com/office/drawing/2014/chartex" xmlns:cx1="http://schemas.microsoft.com/office/drawing/2015/9/8/chartex" xmlns:mc="http://schemas.openxmlformats.org/markup-compatibility/2006" xmlns:o="urn:schemas-microsoft-com:office:office" xmlns:r="http://schemas.openxmlformats.org/officeDocument/2006/relationships" xmlns:m="http://schemas.openxmlformats.org/officeDocument/2006/math" xmlns:v="urn:schemas-microsoft-com:vml" xmlns:wp14="http://schemas.microsoft.com/office/word/2010/wordprocessingDrawing" xmlns:wp="http://schemas.openxmlformats.org/drawingml/2006/wordprocessingDrawing" xmlns:w10="urn:schemas-microsoft-com:office:word" xmlns:w="http://schemas.openxmlformats.org/wordprocessingml/2006/main" xmlns:w14="http://schemas.microsoft.com/office/word/2010/wordml" xmlns:w15="http://schemas.microsoft.com/office/word/2012/wordml" xmlns:w16se="http://schemas.microsoft.com/office/word/2015/wordml/symex" xmlns:wpg="http://schemas.microsoft.com/office/word/2010/wordprocessingGroup" xmlns:wpi="http://schemas.microsoft.com/office/word/2010/wordprocessingInk" xmlns:wne="http://schemas.microsoft.com/office/word/2006/wordml" xmlns:wps="http://schemas.microsoft.com/office/word/2010/wordprocessingShape" mc:Ignorable="w14 w15 w16se wp14">
   <w:tbl>
     <w:tblPr>
       <w:tblW w:w="10419" w:type="dxa"/>
@@ -5933,7 +5935,7 @@
                 <v:path o:extrusionok="f" gradientshapeok="t" o:connecttype="rect"/>
                 <o:lock v:ext="edit" aspectratio="t"/>
               </v:shapetype>
-              <v:shape id="_x0000_i1025" type="#_x0000_t75" style="width:36pt;height:35.5pt" fillcolor="window"/>
+              <v:shape id="_x0000_i1025" type="#_x0000_t75" style="width:36pt;height:35.3pt" fillcolor="window"/>
             </w:pict>
           </w:r>
           <w:r>
@@ -6575,6 +6577,7 @@
               <w:szCs w:val="18"/>
             </w:rPr>
           </w:pPr>
+          <w:proofErr w:type="spellStart"/>
           <w:r>
             <w:rPr>
               <w:rFonts w:ascii="Arial Narrow" w:hAnsi="Arial Narrow" w:cs="Courier New"/>
@@ -6584,6 +6587,7 @@
             </w:rPr>
             <w:t>Изм</w:t>
           </w:r>
+          <w:proofErr w:type="spellEnd"/>
         </w:p>
       </w:tc>
       <w:tc>
@@ -6780,6 +6784,7 @@
               <w:szCs w:val="18"/>
             </w:rPr>
           </w:pPr>
+          <w:proofErr w:type="spellStart"/>
           <w:r>
             <w:rPr>
               <w:rFonts w:ascii="Arial Narrow" w:hAnsi="Arial Narrow" w:cs="Courier New"/>
@@ -6787,7 +6792,17 @@
               <w:sz w:val="18"/>
               <w:szCs w:val="18"/>
             </w:rPr>
-            <w:t>Разраб.</w:t>
+            <w:t>Разраб</w:t>
+          </w:r>
+          <w:proofErr w:type="spellEnd"/>
+          <w:r>
+            <w:rPr>
+              <w:rFonts w:ascii="Arial Narrow" w:hAnsi="Arial Narrow" w:cs="Courier New"/>
+              <w:bCs/>
+              <w:sz w:val="18"/>
+              <w:szCs w:val="18"/>
+            </w:rPr>
+            <w:t>.</w:t>
           </w:r>
         </w:p>
       </w:tc>
@@ -7024,14 +7039,34 @@
             </w:rPr>
             <w:fldChar w:fldCharType="end"/>
           </w:r>
-          <w:r>
+        </w:p>
+        <w:p>
+          <w:pPr>
+            <w:pStyle w:val="a7"/>
             <w:rPr>
               <w:rFonts w:ascii="Arial Narrow" w:hAnsi="Arial Narrow"/>
               <w:bCs/>
               <w:sz w:val="40"/>
               <w:szCs w:val="40"/>
             </w:rPr>
-            <w:t xml:space="preserve"> 1</w:t>
+          </w:pPr>
+          <w:r>
+            <w:rPr>
+              <w:rFonts w:ascii="Arial Narrow" w:hAnsi="Arial Narrow"/>
+              <w:bCs/>
+              <w:sz w:val="40"/>
+              <w:szCs w:val="40"/>
+            </w:rPr>
+            <w:t>1</w:t>
+          </w:r>
+          <w:r>
+            <w:rPr>
+              <w:rFonts w:ascii="Arial Narrow" w:hAnsi="Arial Narrow"/>
+              <w:bCs/>
+              <w:sz w:val="40"/>
+              <w:szCs w:val="40"/>
+            </w:rPr>
+            <w:t>2345</w:t>
           </w:r>
         </w:p>
       </w:tc>
@@ -8008,6 +8043,7 @@
               <w:szCs w:val="18"/>
             </w:rPr>
           </w:pPr>
+          <w:proofErr w:type="spellStart"/>
           <w:r>
             <w:rPr>
               <w:rFonts w:ascii="Arial Narrow" w:hAnsi="Arial Narrow" w:cs="Courier New"/>
@@ -8015,7 +8051,17 @@
               <w:sz w:val="18"/>
               <w:szCs w:val="18"/>
             </w:rPr>
-            <w:t>Н.контр.</w:t>
+            <w:t>Н.контр</w:t>
+          </w:r>
+          <w:proofErr w:type="spellEnd"/>
+          <w:r>
+            <w:rPr>
+              <w:rFonts w:ascii="Arial Narrow" w:hAnsi="Arial Narrow" w:cs="Courier New"/>
+              <w:bCs/>
+              <w:sz w:val="18"/>
+              <w:szCs w:val="18"/>
+            </w:rPr>
+            <w:t>.</w:t>
           </w:r>
         </w:p>
       </w:tc>
@@ -8492,7 +8538,7 @@
 </file>
 
 <file path=word/footer2.xml><?xml version="1.0" encoding="utf-8"?>
-<w:ftr xmlns:wpc="http://schemas.microsoft.com/office/word/2010/wordprocessingCanvas" xmlns:cx="http://schemas.microsoft.com/office/drawing/2014/chartex" xmlns:cx1="http://schemas.microsoft.com/office/drawing/2015/9/8/chartex" xmlns:cx2="http://schemas.microsoft.com/office/drawing/2015/10/21/chartex" xmlns:cx3="http://schemas.microsoft.com/office/drawing/2016/5/9/chartex" xmlns:cx4="http://schemas.microsoft.com/office/drawing/2016/5/10/chartex" xmlns:cx5="http://schemas.microsoft.com/office/drawing/2016/5/11/chartex" xmlns:cx6="http://schemas.microsoft.com/office/drawing/2016/5/12/chartex" xmlns:cx7="http://schemas.microsoft.com/office/drawing/2016/5/13/chartex" xmlns:cx8="http://schemas.microsoft.com/office/drawing/2016/5/14/chartex" xmlns:mc="http://schemas.openxmlformats.org/markup-compatibility/2006" xmlns:aink="http://schemas.microsoft.com/office/drawing/2016/ink" xmlns:am3d="http://schemas.microsoft.com/office/drawing/2017/model3d" xmlns:o="urn:schemas-microsoft-com:office:office" xmlns:oel="http://schemas.microsoft.com/office/2019/extlst" xmlns:r="http://schemas.openxmlformats.org/officeDocument/2006/relationships" xmlns:m="http://schemas.openxmlformats.org/officeDocument/2006/math" xmlns:v="urn:schemas-microsoft-com:vml" xmlns:wp14="http://schemas.microsoft.com/office/word/2010/wordprocessingDrawing" xmlns:wp="http://schemas.openxmlformats.org/drawingml/2006/wordprocessingDrawing" xmlns:w10="urn:schemas-microsoft-com:office:word" xmlns:w="http://schemas.openxmlformats.org/wordprocessingml/2006/main" xmlns:w14="http://schemas.microsoft.com/office/word/2010/wordml" xmlns:w15="http://schemas.microsoft.com/office/word/2012/wordml" xmlns:w16cex="http://schemas.microsoft.com/office/word/2018/wordml/cex" xmlns:w16cid="http://schemas.microsoft.com/office/word/2016/wordml/cid" xmlns:w16="http://schemas.microsoft.com/office/word/2018/wordml" xmlns:w16du="http://schemas.microsoft.com/office/word/2023/wordml/word16du" xmlns:w16sdtdh="http://schemas.microsoft.com/office/word/2020/wordml/sdtdatahash" xmlns:w16sdtfl="http://schemas.microsoft.com/office/word/2024/wordml/sdtformatlock" xmlns:w16se="http://schemas.microsoft.com/office/word/2015/wordml/symex" xmlns:wpg="http://schemas.microsoft.com/office/word/2010/wordprocessingGroup" xmlns:wpi="http://schemas.microsoft.com/office/word/2010/wordprocessingInk" xmlns:wne="http://schemas.microsoft.com/office/word/2006/wordml" xmlns:wps="http://schemas.microsoft.com/office/word/2010/wordprocessingShape" mc:Ignorable="w14 w15 w16se w16cid w16 w16cex w16sdtdh w16sdtfl w16du wp14">
+<w:ftr xmlns:wpc="http://schemas.microsoft.com/office/word/2010/wordprocessingCanvas" xmlns:cx="http://schemas.microsoft.com/office/drawing/2014/chartex" xmlns:cx1="http://schemas.microsoft.com/office/drawing/2015/9/8/chartex" xmlns:mc="http://schemas.openxmlformats.org/markup-compatibility/2006" xmlns:o="urn:schemas-microsoft-com:office:office" xmlns:r="http://schemas.openxmlformats.org/officeDocument/2006/relationships" xmlns:m="http://schemas.openxmlformats.org/officeDocument/2006/math" xmlns:v="urn:schemas-microsoft-com:vml" xmlns:wp14="http://schemas.microsoft.com/office/word/2010/wordprocessingDrawing" xmlns:wp="http://schemas.openxmlformats.org/drawingml/2006/wordprocessingDrawing" xmlns:w10="urn:schemas-microsoft-com:office:word" xmlns:w="http://schemas.openxmlformats.org/wordprocessingml/2006/main" xmlns:w14="http://schemas.microsoft.com/office/word/2010/wordml" xmlns:w15="http://schemas.microsoft.com/office/word/2012/wordml" xmlns:w16se="http://schemas.microsoft.com/office/word/2015/wordml/symex" xmlns:wpg="http://schemas.microsoft.com/office/word/2010/wordprocessingGroup" xmlns:wpi="http://schemas.microsoft.com/office/word/2010/wordprocessingInk" xmlns:wne="http://schemas.microsoft.com/office/word/2006/wordml" xmlns:wps="http://schemas.microsoft.com/office/word/2010/wordprocessingShape" mc:Ignorable="w14 w15 w16se wp14">
   <w:tbl>
     <w:tblPr>
       <w:tblW w:w="10472" w:type="dxa"/>
@@ -9165,6 +9211,7 @@
               <w:szCs w:val="18"/>
             </w:rPr>
           </w:pPr>
+          <w:proofErr w:type="spellStart"/>
           <w:r>
             <w:rPr>
               <w:rFonts w:ascii="Arial Narrow" w:hAnsi="Arial Narrow" w:cs="Courier New"/>
@@ -9174,6 +9221,7 @@
             </w:rPr>
             <w:t>Изм</w:t>
           </w:r>
+          <w:proofErr w:type="spellEnd"/>
         </w:p>
       </w:tc>
       <w:tc>
@@ -9405,7 +9453,7 @@
 </file>
 
 <file path=word/footer3.xml><?xml version="1.0" encoding="utf-8"?>
-<w:ftr xmlns:wpc="http://schemas.microsoft.com/office/word/2010/wordprocessingCanvas" xmlns:cx="http://schemas.microsoft.com/office/drawing/2014/chartex" xmlns:cx1="http://schemas.microsoft.com/office/drawing/2015/9/8/chartex" xmlns:cx2="http://schemas.microsoft.com/office/drawing/2015/10/21/chartex" xmlns:cx3="http://schemas.microsoft.com/office/drawing/2016/5/9/chartex" xmlns:cx4="http://schemas.microsoft.com/office/drawing/2016/5/10/chartex" xmlns:cx5="http://schemas.microsoft.com/office/drawing/2016/5/11/chartex" xmlns:cx6="http://schemas.microsoft.com/office/drawing/2016/5/12/chartex" xmlns:cx7="http://schemas.microsoft.com/office/drawing/2016/5/13/chartex" xmlns:cx8="http://schemas.microsoft.com/office/drawing/2016/5/14/chartex" xmlns:mc="http://schemas.openxmlformats.org/markup-compatibility/2006" xmlns:aink="http://schemas.microsoft.com/office/drawing/2016/ink" xmlns:am3d="http://schemas.microsoft.com/office/drawing/2017/model3d" xmlns:o="urn:schemas-microsoft-com:office:office" xmlns:oel="http://schemas.microsoft.com/office/2019/extlst" xmlns:r="http://schemas.openxmlformats.org/officeDocument/2006/relationships" xmlns:m="http://schemas.openxmlformats.org/officeDocument/2006/math" xmlns:v="urn:schemas-microsoft-com:vml" xmlns:wp14="http://schemas.microsoft.com/office/word/2010/wordprocessingDrawing" xmlns:wp="http://schemas.openxmlformats.org/drawingml/2006/wordprocessingDrawing" xmlns:w10="urn:schemas-microsoft-com:office:word" xmlns:w="http://schemas.openxmlformats.org/wordprocessingml/2006/main" xmlns:w14="http://schemas.microsoft.com/office/word/2010/wordml" xmlns:w15="http://schemas.microsoft.com/office/word/2012/wordml" xmlns:w16cex="http://schemas.microsoft.com/office/word/2018/wordml/cex" xmlns:w16cid="http://schemas.microsoft.com/office/word/2016/wordml/cid" xmlns:w16="http://schemas.microsoft.com/office/word/2018/wordml" xmlns:w16du="http://schemas.microsoft.com/office/word/2023/wordml/word16du" xmlns:w16sdtdh="http://schemas.microsoft.com/office/word/2020/wordml/sdtdatahash" xmlns:w16sdtfl="http://schemas.microsoft.com/office/word/2024/wordml/sdtformatlock" xmlns:w16se="http://schemas.microsoft.com/office/word/2015/wordml/symex" xmlns:wpg="http://schemas.microsoft.com/office/word/2010/wordprocessingGroup" xmlns:wpi="http://schemas.microsoft.com/office/word/2010/wordprocessingInk" xmlns:wne="http://schemas.microsoft.com/office/word/2006/wordml" xmlns:wps="http://schemas.microsoft.com/office/word/2010/wordprocessingShape" mc:Ignorable="w14 w15 w16se w16cid w16 w16cex w16sdtdh w16sdtfl w16du wp14">
+<w:ftr xmlns:wpc="http://schemas.microsoft.com/office/word/2010/wordprocessingCanvas" xmlns:cx="http://schemas.microsoft.com/office/drawing/2014/chartex" xmlns:cx1="http://schemas.microsoft.com/office/drawing/2015/9/8/chartex" xmlns:mc="http://schemas.openxmlformats.org/markup-compatibility/2006" xmlns:o="urn:schemas-microsoft-com:office:office" xmlns:r="http://schemas.openxmlformats.org/officeDocument/2006/relationships" xmlns:m="http://schemas.openxmlformats.org/officeDocument/2006/math" xmlns:v="urn:schemas-microsoft-com:vml" xmlns:wp14="http://schemas.microsoft.com/office/word/2010/wordprocessingDrawing" xmlns:wp="http://schemas.openxmlformats.org/drawingml/2006/wordprocessingDrawing" xmlns:w10="urn:schemas-microsoft-com:office:word" xmlns:w="http://schemas.openxmlformats.org/wordprocessingml/2006/main" xmlns:w14="http://schemas.microsoft.com/office/word/2010/wordml" xmlns:w15="http://schemas.microsoft.com/office/word/2012/wordml" xmlns:w16se="http://schemas.microsoft.com/office/word/2015/wordml/symex" xmlns:wpg="http://schemas.microsoft.com/office/word/2010/wordprocessingGroup" xmlns:wpi="http://schemas.microsoft.com/office/word/2010/wordprocessingInk" xmlns:wne="http://schemas.microsoft.com/office/word/2006/wordml" xmlns:wps="http://schemas.microsoft.com/office/word/2010/wordprocessingShape" mc:Ignorable="w14 w15 w16se wp14">
   <w:tbl>
     <w:tblPr>
       <w:tblW w:w="10419" w:type="dxa"/>
@@ -9721,7 +9769,27 @@
               <w:sz w:val="18"/>
               <w:szCs w:val="18"/>
             </w:rPr>
-            <w:t xml:space="preserve"> сопроводитель-ного докум</w:t>
+            <w:t xml:space="preserve"> сопроводитель-</w:t>
+          </w:r>
+          <w:proofErr w:type="spellStart"/>
+          <w:r>
+            <w:rPr>
+              <w:rFonts w:ascii="Arial Narrow" w:hAnsi="Arial Narrow" w:cs="Courier New"/>
+              <w:bCs/>
+              <w:sz w:val="18"/>
+              <w:szCs w:val="18"/>
+            </w:rPr>
+            <w:t>ного</w:t>
+          </w:r>
+          <w:proofErr w:type="spellEnd"/>
+          <w:r>
+            <w:rPr>
+              <w:rFonts w:ascii="Arial Narrow" w:hAnsi="Arial Narrow" w:cs="Courier New"/>
+              <w:bCs/>
+              <w:sz w:val="18"/>
+              <w:szCs w:val="18"/>
+            </w:rPr>
+            <w:t xml:space="preserve"> докум</w:t>
           </w:r>
           <w:r>
             <w:rPr>
@@ -9965,6 +10033,7 @@
               <w:sz w:val="20"/>
             </w:rPr>
           </w:pPr>
+          <w:proofErr w:type="spellStart"/>
           <w:r>
             <w:rPr>
               <w:rFonts w:ascii="Arial Narrow" w:hAnsi="Arial Narrow" w:cs="Courier New"/>
@@ -9989,6 +10058,7 @@
             </w:rPr>
             <w:t>рованных</w:t>
           </w:r>
+          <w:proofErr w:type="spellEnd"/>
         </w:p>
       </w:tc>
       <w:tc>
@@ -16789,6 +16859,7 @@
               <w:szCs w:val="18"/>
             </w:rPr>
           </w:pPr>
+          <w:proofErr w:type="spellStart"/>
           <w:r>
             <w:rPr>
               <w:rFonts w:ascii="Arial Narrow" w:hAnsi="Arial Narrow" w:cs="Courier New"/>
@@ -16798,6 +16869,7 @@
             </w:rPr>
             <w:t>Изм</w:t>
           </w:r>
+          <w:proofErr w:type="spellEnd"/>
         </w:p>
       </w:tc>
       <w:tc>
@@ -17039,7 +17111,7 @@
 </file>
 
 <file path=word/footnotes.xml><?xml version="1.0" encoding="utf-8"?>
-<w:footnotes xmlns:wpc="http://schemas.microsoft.com/office/word/2010/wordprocessingCanvas" xmlns:cx="http://schemas.microsoft.com/office/drawing/2014/chartex" xmlns:cx1="http://schemas.microsoft.com/office/drawing/2015/9/8/chartex" xmlns:cx2="http://schemas.microsoft.com/office/drawing/2015/10/21/chartex" xmlns:cx3="http://schemas.microsoft.com/office/drawing/2016/5/9/chartex" xmlns:cx4="http://schemas.microsoft.com/office/drawing/2016/5/10/chartex" xmlns:cx5="http://schemas.microsoft.com/office/drawing/2016/5/11/chartex" xmlns:cx6="http://schemas.microsoft.com/office/drawing/2016/5/12/chartex" xmlns:cx7="http://schemas.microsoft.com/office/drawing/2016/5/13/chartex" xmlns:cx8="http://schemas.microsoft.com/office/drawing/2016/5/14/chartex" xmlns:mc="http://schemas.openxmlformats.org/markup-compatibility/2006" xmlns:aink="http://schemas.microsoft.com/office/drawing/2016/ink" xmlns:am3d="http://schemas.microsoft.com/office/drawing/2017/model3d" xmlns:o="urn:schemas-microsoft-com:office:office" xmlns:oel="http://schemas.microsoft.com/office/2019/extlst" xmlns:r="http://schemas.openxmlformats.org/officeDocument/2006/relationships" xmlns:m="http://schemas.openxmlformats.org/officeDocument/2006/math" xmlns:v="urn:schemas-microsoft-com:vml" xmlns:wp14="http://schemas.microsoft.com/office/word/2010/wordprocessingDrawing" xmlns:wp="http://schemas.openxmlformats.org/drawingml/2006/wordprocessingDrawing" xmlns:w10="urn:schemas-microsoft-com:office:word" xmlns:w="http://schemas.openxmlformats.org/wordprocessingml/2006/main" xmlns:w14="http://schemas.microsoft.com/office/word/2010/wordml" xmlns:w15="http://schemas.microsoft.com/office/word/2012/wordml" xmlns:w16cex="http://schemas.microsoft.com/office/word/2018/wordml/cex" xmlns:w16cid="http://schemas.microsoft.com/office/word/2016/wordml/cid" xmlns:w16="http://schemas.microsoft.com/office/word/2018/wordml" xmlns:w16du="http://schemas.microsoft.com/office/word/2023/wordml/word16du" xmlns:w16sdtdh="http://schemas.microsoft.com/office/word/2020/wordml/sdtdatahash" xmlns:w16sdtfl="http://schemas.microsoft.com/office/word/2024/wordml/sdtformatlock" xmlns:w16se="http://schemas.microsoft.com/office/word/2015/wordml/symex" xmlns:wpg="http://schemas.microsoft.com/office/word/2010/wordprocessingGroup" xmlns:wpi="http://schemas.microsoft.com/office/word/2010/wordprocessingInk" xmlns:wne="http://schemas.microsoft.com/office/word/2006/wordml" xmlns:wps="http://schemas.microsoft.com/office/word/2010/wordprocessingShape" mc:Ignorable="w14 w15 w16se w16cid w16 w16cex w16sdtdh w16sdtfl w16du wp14">
+<w:footnotes xmlns:wpc="http://schemas.microsoft.com/office/word/2010/wordprocessingCanvas" xmlns:cx="http://schemas.microsoft.com/office/drawing/2014/chartex" xmlns:cx1="http://schemas.microsoft.com/office/drawing/2015/9/8/chartex" xmlns:mc="http://schemas.openxmlformats.org/markup-compatibility/2006" xmlns:o="urn:schemas-microsoft-com:office:office" xmlns:r="http://schemas.openxmlformats.org/officeDocument/2006/relationships" xmlns:m="http://schemas.openxmlformats.org/officeDocument/2006/math" xmlns:v="urn:schemas-microsoft-com:vml" xmlns:wp14="http://schemas.microsoft.com/office/word/2010/wordprocessingDrawing" xmlns:wp="http://schemas.openxmlformats.org/drawingml/2006/wordprocessingDrawing" xmlns:w10="urn:schemas-microsoft-com:office:word" xmlns:w="http://schemas.openxmlformats.org/wordprocessingml/2006/main" xmlns:w14="http://schemas.microsoft.com/office/word/2010/wordml" xmlns:w15="http://schemas.microsoft.com/office/word/2012/wordml" xmlns:w16se="http://schemas.microsoft.com/office/word/2015/wordml/symex" xmlns:wpg="http://schemas.microsoft.com/office/word/2010/wordprocessingGroup" xmlns:wpi="http://schemas.microsoft.com/office/word/2010/wordprocessingInk" xmlns:wne="http://schemas.microsoft.com/office/word/2006/wordml" xmlns:wps="http://schemas.microsoft.com/office/word/2010/wordprocessingShape" mc:Ignorable="w14 w15 w16se wp14">
   <w:footnote w:type="separator" w:id="-1">
     <w:p>
       <w:r>
@@ -17058,7 +17130,7 @@
 </file>
 
 <file path=word/header1.xml><?xml version="1.0" encoding="utf-8"?>
-<w:hdr xmlns:wpc="http://schemas.microsoft.com/office/word/2010/wordprocessingCanvas" xmlns:cx="http://schemas.microsoft.com/office/drawing/2014/chartex" xmlns:cx1="http://schemas.microsoft.com/office/drawing/2015/9/8/chartex" xmlns:cx2="http://schemas.microsoft.com/office/drawing/2015/10/21/chartex" xmlns:cx3="http://schemas.microsoft.com/office/drawing/2016/5/9/chartex" xmlns:cx4="http://schemas.microsoft.com/office/drawing/2016/5/10/chartex" xmlns:cx5="http://schemas.microsoft.com/office/drawing/2016/5/11/chartex" xmlns:cx6="http://schemas.microsoft.com/office/drawing/2016/5/12/chartex" xmlns:cx7="http://schemas.microsoft.com/office/drawing/2016/5/13/chartex" xmlns:cx8="http://schemas.microsoft.com/office/drawing/2016/5/14/chartex" xmlns:mc="http://schemas.openxmlformats.org/markup-compatibility/2006" xmlns:aink="http://schemas.microsoft.com/office/drawing/2016/ink" xmlns:am3d="http://schemas.microsoft.com/office/drawing/2017/model3d" xmlns:o="urn:schemas-microsoft-com:office:office" xmlns:oel="http://schemas.microsoft.com/office/2019/extlst" xmlns:r="http://schemas.openxmlformats.org/officeDocument/2006/relationships" xmlns:m="http://schemas.openxmlformats.org/officeDocument/2006/math" xmlns:v="urn:schemas-microsoft-com:vml" xmlns:wp14="http://schemas.microsoft.com/office/word/2010/wordprocessingDrawing" xmlns:wp="http://schemas.openxmlformats.org/drawingml/2006/wordprocessingDrawing" xmlns:w10="urn:schemas-microsoft-com:office:word" xmlns:w="http://schemas.openxmlformats.org/wordprocessingml/2006/main" xmlns:w14="http://schemas.microsoft.com/office/word/2010/wordml" xmlns:w15="http://schemas.microsoft.com/office/word/2012/wordml" xmlns:w16cex="http://schemas.microsoft.com/office/word/2018/wordml/cex" xmlns:w16cid="http://schemas.microsoft.com/office/word/2016/wordml/cid" xmlns:w16="http://schemas.microsoft.com/office/word/2018/wordml" xmlns:w16du="http://schemas.microsoft.com/office/word/2023/wordml/word16du" xmlns:w16sdtdh="http://schemas.microsoft.com/office/word/2020/wordml/sdtdatahash" xmlns:w16sdtfl="http://schemas.microsoft.com/office/word/2024/wordml/sdtformatlock" xmlns:w16se="http://schemas.microsoft.com/office/word/2015/wordml/symex" xmlns:wpg="http://schemas.microsoft.com/office/word/2010/wordprocessingGroup" xmlns:wpi="http://schemas.microsoft.com/office/word/2010/wordprocessingInk" xmlns:wne="http://schemas.microsoft.com/office/word/2006/wordml" xmlns:wps="http://schemas.microsoft.com/office/word/2010/wordprocessingShape" mc:Ignorable="w14 w15 w16se w16cid w16 w16cex w16sdtdh w16sdtfl w16du wp14">
+<w:hdr xmlns:wpc="http://schemas.microsoft.com/office/word/2010/wordprocessingCanvas" xmlns:cx="http://schemas.microsoft.com/office/drawing/2014/chartex" xmlns:cx1="http://schemas.microsoft.com/office/drawing/2015/9/8/chartex" xmlns:mc="http://schemas.openxmlformats.org/markup-compatibility/2006" xmlns:o="urn:schemas-microsoft-com:office:office" xmlns:r="http://schemas.openxmlformats.org/officeDocument/2006/relationships" xmlns:m="http://schemas.openxmlformats.org/officeDocument/2006/math" xmlns:v="urn:schemas-microsoft-com:vml" xmlns:wp14="http://schemas.microsoft.com/office/word/2010/wordprocessingDrawing" xmlns:wp="http://schemas.openxmlformats.org/drawingml/2006/wordprocessingDrawing" xmlns:w10="urn:schemas-microsoft-com:office:word" xmlns:w="http://schemas.openxmlformats.org/wordprocessingml/2006/main" xmlns:w14="http://schemas.microsoft.com/office/word/2010/wordml" xmlns:w15="http://schemas.microsoft.com/office/word/2012/wordml" xmlns:w16se="http://schemas.microsoft.com/office/word/2015/wordml/symex" xmlns:wpg="http://schemas.microsoft.com/office/word/2010/wordprocessingGroup" xmlns:wpi="http://schemas.microsoft.com/office/word/2010/wordprocessingInk" xmlns:wne="http://schemas.microsoft.com/office/word/2006/wordml" xmlns:wps="http://schemas.microsoft.com/office/word/2010/wordprocessingShape" mc:Ignorable="w14 w15 w16se wp14">
   <w:p>
     <w:pPr>
       <w:pStyle w:val="a8"/>
@@ -17161,13 +17233,41 @@
                                     <w:szCs w:val="18"/>
                                   </w:rPr>
                                 </w:pPr>
+                                <w:proofErr w:type="spellStart"/>
                                 <w:r>
                                   <w:rPr>
                                     <w:rFonts w:ascii="Arial Narrow" w:hAnsi="Arial Narrow"/>
                                     <w:sz w:val="18"/>
                                     <w:szCs w:val="18"/>
                                   </w:rPr>
-                                  <w:t>Перв. примен.</w:t>
+                                  <w:t>Перв</w:t>
+                                </w:r>
+                                <w:proofErr w:type="spellEnd"/>
+                                <w:r>
+                                  <w:rPr>
+                                    <w:rFonts w:ascii="Arial Narrow" w:hAnsi="Arial Narrow"/>
+                                    <w:sz w:val="18"/>
+                                    <w:szCs w:val="18"/>
+                                  </w:rPr>
+                                  <w:t xml:space="preserve">. </w:t>
+                                </w:r>
+                                <w:proofErr w:type="spellStart"/>
+                                <w:r>
+                                  <w:rPr>
+                                    <w:rFonts w:ascii="Arial Narrow" w:hAnsi="Arial Narrow"/>
+                                    <w:sz w:val="18"/>
+                                    <w:szCs w:val="18"/>
+                                  </w:rPr>
+                                  <w:t>примен</w:t>
+                                </w:r>
+                                <w:proofErr w:type="spellEnd"/>
+                                <w:r>
+                                  <w:rPr>
+                                    <w:rFonts w:ascii="Arial Narrow" w:hAnsi="Arial Narrow"/>
+                                    <w:sz w:val="18"/>
+                                    <w:szCs w:val="18"/>
+                                  </w:rPr>
+                                  <w:t>.</w:t>
                                 </w:r>
                               </w:p>
                             </w:tc>
@@ -17256,13 +17356,23 @@
                                     <w:szCs w:val="18"/>
                                   </w:rPr>
                                 </w:pPr>
+                                <w:proofErr w:type="spellStart"/>
                                 <w:r>
                                   <w:rPr>
                                     <w:rFonts w:ascii="Arial Narrow" w:hAnsi="Arial Narrow"/>
                                     <w:sz w:val="18"/>
                                     <w:szCs w:val="18"/>
                                   </w:rPr>
-                                  <w:t>Справ. №</w:t>
+                                  <w:t>Справ</w:t>
+                                </w:r>
+                                <w:proofErr w:type="spellEnd"/>
+                                <w:r>
+                                  <w:rPr>
+                                    <w:rFonts w:ascii="Arial Narrow" w:hAnsi="Arial Narrow"/>
+                                    <w:sz w:val="18"/>
+                                    <w:szCs w:val="18"/>
+                                  </w:rPr>
+                                  <w:t>. №</w:t>
                                 </w:r>
                               </w:p>
                             </w:tc>
@@ -17391,14 +17501,34 @@
                                     <w:szCs w:val="18"/>
                                   </w:rPr>
                                 </w:pPr>
+                                <w:proofErr w:type="spellStart"/>
                                 <w:r>
                                   <w:rPr>
                                     <w:rFonts w:ascii="Arial Narrow" w:hAnsi="Arial Narrow"/>
                                     <w:sz w:val="18"/>
                                     <w:szCs w:val="18"/>
                                   </w:rPr>
-                                  <w:t>Подп. и дата</w:t>
+                                  <w:t>Подп</w:t>
                                 </w:r>
+                                <w:proofErr w:type="spellEnd"/>
+                                <w:r>
+                                  <w:rPr>
+                                    <w:rFonts w:ascii="Arial Narrow" w:hAnsi="Arial Narrow"/>
+                                    <w:sz w:val="18"/>
+                                    <w:szCs w:val="18"/>
+                                  </w:rPr>
+                                  <w:t xml:space="preserve">. и </w:t>
+                                </w:r>
+                                <w:proofErr w:type="spellStart"/>
+                                <w:r>
+                                  <w:rPr>
+                                    <w:rFonts w:ascii="Arial Narrow" w:hAnsi="Arial Narrow"/>
+                                    <w:sz w:val="18"/>
+                                    <w:szCs w:val="18"/>
+                                  </w:rPr>
+                                  <w:t>дата</w:t>
+                                </w:r>
+                                <w:proofErr w:type="spellEnd"/>
                               </w:p>
                             </w:tc>
                             <w:tc>
@@ -17476,13 +17606,41 @@
                                     <w:szCs w:val="18"/>
                                   </w:rPr>
                                 </w:pPr>
+                                <w:proofErr w:type="spellStart"/>
                                 <w:r>
                                   <w:rPr>
                                     <w:rFonts w:ascii="Arial Narrow" w:hAnsi="Arial Narrow"/>
                                     <w:sz w:val="18"/>
                                     <w:szCs w:val="18"/>
                                   </w:rPr>
-                                  <w:t>Инв. № дубл.</w:t>
+                                  <w:t>Инв</w:t>
+                                </w:r>
+                                <w:proofErr w:type="spellEnd"/>
+                                <w:r>
+                                  <w:rPr>
+                                    <w:rFonts w:ascii="Arial Narrow" w:hAnsi="Arial Narrow"/>
+                                    <w:sz w:val="18"/>
+                                    <w:szCs w:val="18"/>
+                                  </w:rPr>
+                                  <w:t xml:space="preserve">. № </w:t>
+                                </w:r>
+                                <w:proofErr w:type="spellStart"/>
+                                <w:r>
+                                  <w:rPr>
+                                    <w:rFonts w:ascii="Arial Narrow" w:hAnsi="Arial Narrow"/>
+                                    <w:sz w:val="18"/>
+                                    <w:szCs w:val="18"/>
+                                  </w:rPr>
+                                  <w:t>дубл</w:t>
+                                </w:r>
+                                <w:proofErr w:type="spellEnd"/>
+                                <w:r>
+                                  <w:rPr>
+                                    <w:rFonts w:ascii="Arial Narrow" w:hAnsi="Arial Narrow"/>
+                                    <w:sz w:val="18"/>
+                                    <w:szCs w:val="18"/>
+                                  </w:rPr>
+                                  <w:t>.</w:t>
                                 </w:r>
                               </w:p>
                             </w:tc>
@@ -17561,13 +17719,41 @@
                                     <w:szCs w:val="18"/>
                                   </w:rPr>
                                 </w:pPr>
+                                <w:proofErr w:type="spellStart"/>
                                 <w:r>
                                   <w:rPr>
                                     <w:rFonts w:ascii="Arial Narrow" w:hAnsi="Arial Narrow"/>
                                     <w:sz w:val="18"/>
                                     <w:szCs w:val="18"/>
                                   </w:rPr>
-                                  <w:t>Взам. инв. №</w:t>
+                                  <w:t>Взам</w:t>
+                                </w:r>
+                                <w:proofErr w:type="spellEnd"/>
+                                <w:r>
+                                  <w:rPr>
+                                    <w:rFonts w:ascii="Arial Narrow" w:hAnsi="Arial Narrow"/>
+                                    <w:sz w:val="18"/>
+                                    <w:szCs w:val="18"/>
+                                  </w:rPr>
+                                  <w:t xml:space="preserve">. </w:t>
+                                </w:r>
+                                <w:proofErr w:type="spellStart"/>
+                                <w:r>
+                                  <w:rPr>
+                                    <w:rFonts w:ascii="Arial Narrow" w:hAnsi="Arial Narrow"/>
+                                    <w:sz w:val="18"/>
+                                    <w:szCs w:val="18"/>
+                                  </w:rPr>
+                                  <w:t>инв</w:t>
+                                </w:r>
+                                <w:proofErr w:type="spellEnd"/>
+                                <w:r>
+                                  <w:rPr>
+                                    <w:rFonts w:ascii="Arial Narrow" w:hAnsi="Arial Narrow"/>
+                                    <w:sz w:val="18"/>
+                                    <w:szCs w:val="18"/>
+                                  </w:rPr>
+                                  <w:t>. №</w:t>
                                 </w:r>
                               </w:p>
                             </w:tc>
@@ -17646,14 +17832,34 @@
                                     <w:szCs w:val="18"/>
                                   </w:rPr>
                                 </w:pPr>
+                                <w:proofErr w:type="spellStart"/>
                                 <w:r>
                                   <w:rPr>
                                     <w:rFonts w:ascii="Arial Narrow" w:hAnsi="Arial Narrow"/>
                                     <w:sz w:val="18"/>
                                     <w:szCs w:val="18"/>
                                   </w:rPr>
-                                  <w:t>Подп. и дата</w:t>
+                                  <w:t>Подп</w:t>
                                 </w:r>
+                                <w:proofErr w:type="spellEnd"/>
+                                <w:r>
+                                  <w:rPr>
+                                    <w:rFonts w:ascii="Arial Narrow" w:hAnsi="Arial Narrow"/>
+                                    <w:sz w:val="18"/>
+                                    <w:szCs w:val="18"/>
+                                  </w:rPr>
+                                  <w:t xml:space="preserve">. и </w:t>
+                                </w:r>
+                                <w:proofErr w:type="spellStart"/>
+                                <w:r>
+                                  <w:rPr>
+                                    <w:rFonts w:ascii="Arial Narrow" w:hAnsi="Arial Narrow"/>
+                                    <w:sz w:val="18"/>
+                                    <w:szCs w:val="18"/>
+                                  </w:rPr>
+                                  <w:t>дата</w:t>
+                                </w:r>
+                                <w:proofErr w:type="spellEnd"/>
                               </w:p>
                             </w:tc>
                             <w:tc>
@@ -17731,13 +17937,41 @@
                                     <w:szCs w:val="18"/>
                                   </w:rPr>
                                 </w:pPr>
+                                <w:proofErr w:type="spellStart"/>
                                 <w:r>
                                   <w:rPr>
                                     <w:rFonts w:ascii="Arial Narrow" w:hAnsi="Arial Narrow"/>
                                     <w:sz w:val="18"/>
                                     <w:szCs w:val="18"/>
                                   </w:rPr>
-                                  <w:t>Инв. № подл.</w:t>
+                                  <w:t>Инв</w:t>
+                                </w:r>
+                                <w:proofErr w:type="spellEnd"/>
+                                <w:r>
+                                  <w:rPr>
+                                    <w:rFonts w:ascii="Arial Narrow" w:hAnsi="Arial Narrow"/>
+                                    <w:sz w:val="18"/>
+                                    <w:szCs w:val="18"/>
+                                  </w:rPr>
+                                  <w:t xml:space="preserve">. № </w:t>
+                                </w:r>
+                                <w:proofErr w:type="spellStart"/>
+                                <w:r>
+                                  <w:rPr>
+                                    <w:rFonts w:ascii="Arial Narrow" w:hAnsi="Arial Narrow"/>
+                                    <w:sz w:val="18"/>
+                                    <w:szCs w:val="18"/>
+                                  </w:rPr>
+                                  <w:t>подл</w:t>
+                                </w:r>
+                                <w:proofErr w:type="spellEnd"/>
+                                <w:r>
+                                  <w:rPr>
+                                    <w:rFonts w:ascii="Arial Narrow" w:hAnsi="Arial Narrow"/>
+                                    <w:sz w:val="18"/>
+                                    <w:szCs w:val="18"/>
+                                  </w:rPr>
+                                  <w:t>.</w:t>
                                 </w:r>
                               </w:p>
                             </w:tc>
@@ -17801,7 +18035,7 @@
               <v:stroke joinstyle="miter"/>
               <v:path gradientshapeok="t" o:connecttype="rect"/>
             </v:shapetype>
-            <v:shape id="Надпись 2" o:spid="_x0000_s1026" type="#_x0000_t202" style="position:absolute;left:0;text-align:left;margin-left:19pt;margin-top:16.35pt;width:41.1pt;height:809pt;z-index:251659264;visibility:visible;mso-wrap-style:square;mso-width-percent:0;mso-height-percent:0;mso-wrap-distance-left:9pt;mso-wrap-distance-top:3.6pt;mso-wrap-distance-right:9pt;mso-wrap-distance-bottom:3.6pt;mso-position-horizontal:absolute;mso-position-horizontal-relative:page;mso-position-vertical:absolute;mso-position-vertical-relative:page;mso-width-percent:0;mso-height-percent:0;mso-width-relative:margin;mso-height-relative:margin;v-text-anchor:top" o:gfxdata="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" filled="f" stroked="f">
+            <v:shape id="Надпись 2" o:spid="_x0000_s1026" type="#_x0000_t202" style="position:absolute;left:0;text-align:left;margin-left:19pt;margin-top:16.35pt;width:41.1pt;height:809pt;z-index:251659264;visibility:visible;mso-wrap-style:square;mso-width-percent:0;mso-height-percent:0;mso-wrap-distance-left:9pt;mso-wrap-distance-top:3.6pt;mso-wrap-distance-right:9pt;mso-wrap-distance-bottom:3.6pt;mso-position-horizontal:absolute;mso-position-horizontal-relative:page;mso-position-vertical:absolute;mso-position-vertical-relative:page;mso-width-percent:0;mso-height-percent:0;mso-width-relative:margin;mso-height-relative:margin;v-text-anchor:top" o:gfxdata="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" filled="f" stroked="f">
               <v:textbox inset="1mm,0,0,0">
                 <w:txbxContent>
                   <w:tbl>
@@ -17850,13 +18084,41 @@
                               <w:szCs w:val="18"/>
                             </w:rPr>
                           </w:pPr>
+                          <w:proofErr w:type="spellStart"/>
                           <w:r>
                             <w:rPr>
                               <w:rFonts w:ascii="Arial Narrow" w:hAnsi="Arial Narrow"/>
                               <w:sz w:val="18"/>
                               <w:szCs w:val="18"/>
                             </w:rPr>
-                            <w:t>Перв. примен.</w:t>
+                            <w:t>Перв</w:t>
+                          </w:r>
+                          <w:proofErr w:type="spellEnd"/>
+                          <w:r>
+                            <w:rPr>
+                              <w:rFonts w:ascii="Arial Narrow" w:hAnsi="Arial Narrow"/>
+                              <w:sz w:val="18"/>
+                              <w:szCs w:val="18"/>
+                            </w:rPr>
+                            <w:t xml:space="preserve">. </w:t>
+                          </w:r>
+                          <w:proofErr w:type="spellStart"/>
+                          <w:r>
+                            <w:rPr>
+                              <w:rFonts w:ascii="Arial Narrow" w:hAnsi="Arial Narrow"/>
+                              <w:sz w:val="18"/>
+                              <w:szCs w:val="18"/>
+                            </w:rPr>
+                            <w:t>примен</w:t>
+                          </w:r>
+                          <w:proofErr w:type="spellEnd"/>
+                          <w:r>
+                            <w:rPr>
+                              <w:rFonts w:ascii="Arial Narrow" w:hAnsi="Arial Narrow"/>
+                              <w:sz w:val="18"/>
+                              <w:szCs w:val="18"/>
+                            </w:rPr>
+                            <w:t>.</w:t>
                           </w:r>
                         </w:p>
                       </w:tc>
@@ -17945,13 +18207,23 @@
                               <w:szCs w:val="18"/>
                             </w:rPr>
                           </w:pPr>
+                          <w:proofErr w:type="spellStart"/>
                           <w:r>
                             <w:rPr>
                               <w:rFonts w:ascii="Arial Narrow" w:hAnsi="Arial Narrow"/>
                               <w:sz w:val="18"/>
                               <w:szCs w:val="18"/>
                             </w:rPr>
-                            <w:t>Справ. №</w:t>
+                            <w:t>Справ</w:t>
+                          </w:r>
+                          <w:proofErr w:type="spellEnd"/>
+                          <w:r>
+                            <w:rPr>
+                              <w:rFonts w:ascii="Arial Narrow" w:hAnsi="Arial Narrow"/>
+                              <w:sz w:val="18"/>
+                              <w:szCs w:val="18"/>
+                            </w:rPr>
+                            <w:t>. №</w:t>
                           </w:r>
                         </w:p>
                       </w:tc>
@@ -18080,14 +18352,34 @@
                               <w:szCs w:val="18"/>
                             </w:rPr>
                           </w:pPr>
+                          <w:proofErr w:type="spellStart"/>
                           <w:r>
                             <w:rPr>
                               <w:rFonts w:ascii="Arial Narrow" w:hAnsi="Arial Narrow"/>
                               <w:sz w:val="18"/>
                               <w:szCs w:val="18"/>
                             </w:rPr>
-                            <w:t>Подп. и дата</w:t>
+                            <w:t>Подп</w:t>
                           </w:r>
+                          <w:proofErr w:type="spellEnd"/>
+                          <w:r>
+                            <w:rPr>
+                              <w:rFonts w:ascii="Arial Narrow" w:hAnsi="Arial Narrow"/>
+                              <w:sz w:val="18"/>
+                              <w:szCs w:val="18"/>
+                            </w:rPr>
+                            <w:t xml:space="preserve">. и </w:t>
+                          </w:r>
+                          <w:proofErr w:type="spellStart"/>
+                          <w:r>
+                            <w:rPr>
+                              <w:rFonts w:ascii="Arial Narrow" w:hAnsi="Arial Narrow"/>
+                              <w:sz w:val="18"/>
+                              <w:szCs w:val="18"/>
+                            </w:rPr>
+                            <w:t>дата</w:t>
+                          </w:r>
+                          <w:proofErr w:type="spellEnd"/>
                         </w:p>
                       </w:tc>
                       <w:tc>
@@ -18165,13 +18457,41 @@
                               <w:szCs w:val="18"/>
                             </w:rPr>
                           </w:pPr>
+                          <w:proofErr w:type="spellStart"/>
                           <w:r>
                             <w:rPr>
                               <w:rFonts w:ascii="Arial Narrow" w:hAnsi="Arial Narrow"/>
                               <w:sz w:val="18"/>
                               <w:szCs w:val="18"/>
                             </w:rPr>
-                            <w:t>Инв. № дубл.</w:t>
+                            <w:t>Инв</w:t>
+                          </w:r>
+                          <w:proofErr w:type="spellEnd"/>
+                          <w:r>
+                            <w:rPr>
+                              <w:rFonts w:ascii="Arial Narrow" w:hAnsi="Arial Narrow"/>
+                              <w:sz w:val="18"/>
+                              <w:szCs w:val="18"/>
+                            </w:rPr>
+                            <w:t xml:space="preserve">. № </w:t>
+                          </w:r>
+                          <w:proofErr w:type="spellStart"/>
+                          <w:r>
+                            <w:rPr>
+                              <w:rFonts w:ascii="Arial Narrow" w:hAnsi="Arial Narrow"/>
+                              <w:sz w:val="18"/>
+                              <w:szCs w:val="18"/>
+                            </w:rPr>
+                            <w:t>дубл</w:t>
+                          </w:r>
+                          <w:proofErr w:type="spellEnd"/>
+                          <w:r>
+                            <w:rPr>
+                              <w:rFonts w:ascii="Arial Narrow" w:hAnsi="Arial Narrow"/>
+                              <w:sz w:val="18"/>
+                              <w:szCs w:val="18"/>
+                            </w:rPr>
+                            <w:t>.</w:t>
                           </w:r>
                         </w:p>
                       </w:tc>
@@ -18250,13 +18570,41 @@
                               <w:szCs w:val="18"/>
                             </w:rPr>
                           </w:pPr>
+                          <w:proofErr w:type="spellStart"/>
                           <w:r>
                             <w:rPr>
                               <w:rFonts w:ascii="Arial Narrow" w:hAnsi="Arial Narrow"/>
                               <w:sz w:val="18"/>
                               <w:szCs w:val="18"/>
                             </w:rPr>
-                            <w:t>Взам. инв. №</w:t>
+                            <w:t>Взам</w:t>
+                          </w:r>
+                          <w:proofErr w:type="spellEnd"/>
+                          <w:r>
+                            <w:rPr>
+                              <w:rFonts w:ascii="Arial Narrow" w:hAnsi="Arial Narrow"/>
+                              <w:sz w:val="18"/>
+                              <w:szCs w:val="18"/>
+                            </w:rPr>
+                            <w:t xml:space="preserve">. </w:t>
+                          </w:r>
+                          <w:proofErr w:type="spellStart"/>
+                          <w:r>
+                            <w:rPr>
+                              <w:rFonts w:ascii="Arial Narrow" w:hAnsi="Arial Narrow"/>
+                              <w:sz w:val="18"/>
+                              <w:szCs w:val="18"/>
+                            </w:rPr>
+                            <w:t>инв</w:t>
+                          </w:r>
+                          <w:proofErr w:type="spellEnd"/>
+                          <w:r>
+                            <w:rPr>
+                              <w:rFonts w:ascii="Arial Narrow" w:hAnsi="Arial Narrow"/>
+                              <w:sz w:val="18"/>
+                              <w:szCs w:val="18"/>
+                            </w:rPr>
+                            <w:t>. №</w:t>
                           </w:r>
                         </w:p>
                       </w:tc>
@@ -18335,14 +18683,34 @@
                               <w:szCs w:val="18"/>
                             </w:rPr>
                           </w:pPr>
+                          <w:proofErr w:type="spellStart"/>
                           <w:r>
                             <w:rPr>
                               <w:rFonts w:ascii="Arial Narrow" w:hAnsi="Arial Narrow"/>
                               <w:sz w:val="18"/>
                               <w:szCs w:val="18"/>
                             </w:rPr>
-                            <w:t>Подп. и дата</w:t>
+                            <w:t>Подп</w:t>
                           </w:r>
+                          <w:proofErr w:type="spellEnd"/>
+                          <w:r>
+                            <w:rPr>
+                              <w:rFonts w:ascii="Arial Narrow" w:hAnsi="Arial Narrow"/>
+                              <w:sz w:val="18"/>
+                              <w:szCs w:val="18"/>
+                            </w:rPr>
+                            <w:t xml:space="preserve">. и </w:t>
+                          </w:r>
+                          <w:proofErr w:type="spellStart"/>
+                          <w:r>
+                            <w:rPr>
+                              <w:rFonts w:ascii="Arial Narrow" w:hAnsi="Arial Narrow"/>
+                              <w:sz w:val="18"/>
+                              <w:szCs w:val="18"/>
+                            </w:rPr>
+                            <w:t>дата</w:t>
+                          </w:r>
+                          <w:proofErr w:type="spellEnd"/>
                         </w:p>
                       </w:tc>
                       <w:tc>
@@ -18420,13 +18788,41 @@
                               <w:szCs w:val="18"/>
                             </w:rPr>
                           </w:pPr>
+                          <w:proofErr w:type="spellStart"/>
                           <w:r>
                             <w:rPr>
                               <w:rFonts w:ascii="Arial Narrow" w:hAnsi="Arial Narrow"/>
                               <w:sz w:val="18"/>
                               <w:szCs w:val="18"/>
                             </w:rPr>
-                            <w:t>Инв. № подл.</w:t>
+                            <w:t>Инв</w:t>
+                          </w:r>
+                          <w:proofErr w:type="spellEnd"/>
+                          <w:r>
+                            <w:rPr>
+                              <w:rFonts w:ascii="Arial Narrow" w:hAnsi="Arial Narrow"/>
+                              <w:sz w:val="18"/>
+                              <w:szCs w:val="18"/>
+                            </w:rPr>
+                            <w:t xml:space="preserve">. № </w:t>
+                          </w:r>
+                          <w:proofErr w:type="spellStart"/>
+                          <w:r>
+                            <w:rPr>
+                              <w:rFonts w:ascii="Arial Narrow" w:hAnsi="Arial Narrow"/>
+                              <w:sz w:val="18"/>
+                              <w:szCs w:val="18"/>
+                            </w:rPr>
+                            <w:t>подл</w:t>
+                          </w:r>
+                          <w:proofErr w:type="spellEnd"/>
+                          <w:r>
+                            <w:rPr>
+                              <w:rFonts w:ascii="Arial Narrow" w:hAnsi="Arial Narrow"/>
+                              <w:sz w:val="18"/>
+                              <w:szCs w:val="18"/>
+                            </w:rPr>
+                            <w:t>.</w:t>
                           </w:r>
                         </w:p>
                       </w:tc>
@@ -22291,7 +22687,7 @@
         </mc:Choice>
         <mc:Fallback>
           <w:pict>
-            <v:shape w14:anchorId="5CB410AF" id="Надпись 1" o:spid="_x0000_s1027" type="#_x0000_t202" style="position:absolute;left:0;text-align:left;margin-left:-7.95pt;margin-top:1.75pt;width:540.3pt;height:638.65pt;z-index:251671552;visibility:visible;mso-wrap-style:square;mso-width-percent:0;mso-height-percent:0;mso-wrap-distance-left:9pt;mso-wrap-distance-top:0;mso-wrap-distance-right:9pt;mso-wrap-distance-bottom:0;mso-position-horizontal:absolute;mso-position-horizontal-relative:text;mso-position-vertical:absolute;mso-position-vertical-relative:text;mso-width-percent:0;mso-height-percent:0;mso-width-relative:margin;mso-height-relative:margin;v-text-anchor:top" o:gfxdata="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" filled="f" stroked="f" strokeweight=".5pt">
+            <v:shape w14:anchorId="5CB410AF" id="Надпись 1" o:spid="_x0000_s1027" type="#_x0000_t202" style="position:absolute;left:0;text-align:left;margin-left:-7.95pt;margin-top:1.75pt;width:540.3pt;height:638.65pt;z-index:251671552;visibility:visible;mso-wrap-style:square;mso-width-percent:0;mso-height-percent:0;mso-wrap-distance-left:9pt;mso-wrap-distance-top:0;mso-wrap-distance-right:9pt;mso-wrap-distance-bottom:0;mso-position-horizontal:absolute;mso-position-horizontal-relative:text;mso-position-vertical:absolute;mso-position-vertical-relative:text;mso-width-percent:0;mso-height-percent:0;mso-width-relative:margin;mso-height-relative:margin;v-text-anchor:top" o:gfxdata="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" filled="f" stroked="f" strokeweight=".5pt">
               <v:textbox>
                 <w:txbxContent>
                   <w:tbl>
@@ -26058,7 +26454,7 @@
 </file>
 
 <file path=word/header2.xml><?xml version="1.0" encoding="utf-8"?>
-<w:hdr xmlns:wpc="http://schemas.microsoft.com/office/word/2010/wordprocessingCanvas" xmlns:cx="http://schemas.microsoft.com/office/drawing/2014/chartex" xmlns:cx1="http://schemas.microsoft.com/office/drawing/2015/9/8/chartex" xmlns:cx2="http://schemas.microsoft.com/office/drawing/2015/10/21/chartex" xmlns:cx3="http://schemas.microsoft.com/office/drawing/2016/5/9/chartex" xmlns:cx4="http://schemas.microsoft.com/office/drawing/2016/5/10/chartex" xmlns:cx5="http://schemas.microsoft.com/office/drawing/2016/5/11/chartex" xmlns:cx6="http://schemas.microsoft.com/office/drawing/2016/5/12/chartex" xmlns:cx7="http://schemas.microsoft.com/office/drawing/2016/5/13/chartex" xmlns:cx8="http://schemas.microsoft.com/office/drawing/2016/5/14/chartex" xmlns:mc="http://schemas.openxmlformats.org/markup-compatibility/2006" xmlns:aink="http://schemas.microsoft.com/office/drawing/2016/ink" xmlns:am3d="http://schemas.microsoft.com/office/drawing/2017/model3d" xmlns:o="urn:schemas-microsoft-com:office:office" xmlns:oel="http://schemas.microsoft.com/office/2019/extlst" xmlns:r="http://schemas.openxmlformats.org/officeDocument/2006/relationships" xmlns:m="http://schemas.openxmlformats.org/officeDocument/2006/math" xmlns:v="urn:schemas-microsoft-com:vml" xmlns:wp14="http://schemas.microsoft.com/office/word/2010/wordprocessingDrawing" xmlns:wp="http://schemas.openxmlformats.org/drawingml/2006/wordprocessingDrawing" xmlns:w10="urn:schemas-microsoft-com:office:word" xmlns:w="http://schemas.openxmlformats.org/wordprocessingml/2006/main" xmlns:w14="http://schemas.microsoft.com/office/word/2010/wordml" xmlns:w15="http://schemas.microsoft.com/office/word/2012/wordml" xmlns:w16cex="http://schemas.microsoft.com/office/word/2018/wordml/cex" xmlns:w16cid="http://schemas.microsoft.com/office/word/2016/wordml/cid" xmlns:w16="http://schemas.microsoft.com/office/word/2018/wordml" xmlns:w16du="http://schemas.microsoft.com/office/word/2023/wordml/word16du" xmlns:w16sdtdh="http://schemas.microsoft.com/office/word/2020/wordml/sdtdatahash" xmlns:w16sdtfl="http://schemas.microsoft.com/office/word/2024/wordml/sdtformatlock" xmlns:w16se="http://schemas.microsoft.com/office/word/2015/wordml/symex" xmlns:wpg="http://schemas.microsoft.com/office/word/2010/wordprocessingGroup" xmlns:wpi="http://schemas.microsoft.com/office/word/2010/wordprocessingInk" xmlns:wne="http://schemas.microsoft.com/office/word/2006/wordml" xmlns:wps="http://schemas.microsoft.com/office/word/2010/wordprocessingShape" mc:Ignorable="w14 w15 w16se w16cid w16 w16cex w16sdtdh w16sdtfl w16du wp14">
+<w:hdr xmlns:wpc="http://schemas.microsoft.com/office/word/2010/wordprocessingCanvas" xmlns:cx="http://schemas.microsoft.com/office/drawing/2014/chartex" xmlns:cx1="http://schemas.microsoft.com/office/drawing/2015/9/8/chartex" xmlns:mc="http://schemas.openxmlformats.org/markup-compatibility/2006" xmlns:o="urn:schemas-microsoft-com:office:office" xmlns:r="http://schemas.openxmlformats.org/officeDocument/2006/relationships" xmlns:m="http://schemas.openxmlformats.org/officeDocument/2006/math" xmlns:v="urn:schemas-microsoft-com:vml" xmlns:wp14="http://schemas.microsoft.com/office/word/2010/wordprocessingDrawing" xmlns:wp="http://schemas.openxmlformats.org/drawingml/2006/wordprocessingDrawing" xmlns:w10="urn:schemas-microsoft-com:office:word" xmlns:w="http://schemas.openxmlformats.org/wordprocessingml/2006/main" xmlns:w14="http://schemas.microsoft.com/office/word/2010/wordml" xmlns:w15="http://schemas.microsoft.com/office/word/2012/wordml" xmlns:w16se="http://schemas.microsoft.com/office/word/2015/wordml/symex" xmlns:wpg="http://schemas.microsoft.com/office/word/2010/wordprocessingGroup" xmlns:wpi="http://schemas.microsoft.com/office/word/2010/wordprocessingInk" xmlns:wne="http://schemas.microsoft.com/office/word/2006/wordml" xmlns:wps="http://schemas.microsoft.com/office/word/2010/wordprocessingShape" mc:Ignorable="w14 w15 w16se wp14">
   <w:p>
     <w:pPr>
       <w:pStyle w:val="a8"/>
@@ -26318,14 +26714,34 @@
                                     <w:szCs w:val="18"/>
                                   </w:rPr>
                                 </w:pPr>
+                                <w:proofErr w:type="spellStart"/>
                                 <w:r>
                                   <w:rPr>
                                     <w:rFonts w:ascii="Arial Narrow" w:hAnsi="Arial Narrow"/>
                                     <w:sz w:val="18"/>
                                     <w:szCs w:val="18"/>
                                   </w:rPr>
-                                  <w:t>Подп. и дата</w:t>
+                                  <w:t>Подп</w:t>
                                 </w:r>
+                                <w:proofErr w:type="spellEnd"/>
+                                <w:r>
+                                  <w:rPr>
+                                    <w:rFonts w:ascii="Arial Narrow" w:hAnsi="Arial Narrow"/>
+                                    <w:sz w:val="18"/>
+                                    <w:szCs w:val="18"/>
+                                  </w:rPr>
+                                  <w:t xml:space="preserve">. и </w:t>
+                                </w:r>
+                                <w:proofErr w:type="spellStart"/>
+                                <w:r>
+                                  <w:rPr>
+                                    <w:rFonts w:ascii="Arial Narrow" w:hAnsi="Arial Narrow"/>
+                                    <w:sz w:val="18"/>
+                                    <w:szCs w:val="18"/>
+                                  </w:rPr>
+                                  <w:t>дата</w:t>
+                                </w:r>
+                                <w:proofErr w:type="spellEnd"/>
                               </w:p>
                             </w:tc>
                             <w:tc>
@@ -26394,13 +26810,41 @@
                                     <w:szCs w:val="18"/>
                                   </w:rPr>
                                 </w:pPr>
+                                <w:proofErr w:type="spellStart"/>
                                 <w:r>
                                   <w:rPr>
                                     <w:rFonts w:ascii="Arial Narrow" w:hAnsi="Arial Narrow"/>
                                     <w:sz w:val="18"/>
                                     <w:szCs w:val="18"/>
                                   </w:rPr>
-                                  <w:t>Инв. № дубл.</w:t>
+                                  <w:t>Инв</w:t>
+                                </w:r>
+                                <w:proofErr w:type="spellEnd"/>
+                                <w:r>
+                                  <w:rPr>
+                                    <w:rFonts w:ascii="Arial Narrow" w:hAnsi="Arial Narrow"/>
+                                    <w:sz w:val="18"/>
+                                    <w:szCs w:val="18"/>
+                                  </w:rPr>
+                                  <w:t xml:space="preserve">. № </w:t>
+                                </w:r>
+                                <w:proofErr w:type="spellStart"/>
+                                <w:r>
+                                  <w:rPr>
+                                    <w:rFonts w:ascii="Arial Narrow" w:hAnsi="Arial Narrow"/>
+                                    <w:sz w:val="18"/>
+                                    <w:szCs w:val="18"/>
+                                  </w:rPr>
+                                  <w:t>дубл</w:t>
+                                </w:r>
+                                <w:proofErr w:type="spellEnd"/>
+                                <w:r>
+                                  <w:rPr>
+                                    <w:rFonts w:ascii="Arial Narrow" w:hAnsi="Arial Narrow"/>
+                                    <w:sz w:val="18"/>
+                                    <w:szCs w:val="18"/>
+                                  </w:rPr>
+                                  <w:t>.</w:t>
                                 </w:r>
                               </w:p>
                             </w:tc>
@@ -26467,13 +26911,41 @@
                                     <w:szCs w:val="18"/>
                                   </w:rPr>
                                 </w:pPr>
+                                <w:proofErr w:type="spellStart"/>
                                 <w:r>
                                   <w:rPr>
                                     <w:rFonts w:ascii="Arial Narrow" w:hAnsi="Arial Narrow"/>
                                     <w:sz w:val="18"/>
                                     <w:szCs w:val="18"/>
                                   </w:rPr>
-                                  <w:t>Взам. инв. №</w:t>
+                                  <w:t>Взам</w:t>
+                                </w:r>
+                                <w:proofErr w:type="spellEnd"/>
+                                <w:r>
+                                  <w:rPr>
+                                    <w:rFonts w:ascii="Arial Narrow" w:hAnsi="Arial Narrow"/>
+                                    <w:sz w:val="18"/>
+                                    <w:szCs w:val="18"/>
+                                  </w:rPr>
+                                  <w:t xml:space="preserve">. </w:t>
+                                </w:r>
+                                <w:proofErr w:type="spellStart"/>
+                                <w:r>
+                                  <w:rPr>
+                                    <w:rFonts w:ascii="Arial Narrow" w:hAnsi="Arial Narrow"/>
+                                    <w:sz w:val="18"/>
+                                    <w:szCs w:val="18"/>
+                                  </w:rPr>
+                                  <w:t>инв</w:t>
+                                </w:r>
+                                <w:proofErr w:type="spellEnd"/>
+                                <w:r>
+                                  <w:rPr>
+                                    <w:rFonts w:ascii="Arial Narrow" w:hAnsi="Arial Narrow"/>
+                                    <w:sz w:val="18"/>
+                                    <w:szCs w:val="18"/>
+                                  </w:rPr>
+                                  <w:t>. №</w:t>
                                 </w:r>
                               </w:p>
                             </w:tc>
@@ -26540,14 +27012,34 @@
                                     <w:szCs w:val="18"/>
                                   </w:rPr>
                                 </w:pPr>
+                                <w:proofErr w:type="spellStart"/>
                                 <w:r>
                                   <w:rPr>
                                     <w:rFonts w:ascii="Arial Narrow" w:hAnsi="Arial Narrow"/>
                                     <w:sz w:val="18"/>
                                     <w:szCs w:val="18"/>
                                   </w:rPr>
-                                  <w:t>Подп. и дата</w:t>
+                                  <w:t>Подп</w:t>
                                 </w:r>
+                                <w:proofErr w:type="spellEnd"/>
+                                <w:r>
+                                  <w:rPr>
+                                    <w:rFonts w:ascii="Arial Narrow" w:hAnsi="Arial Narrow"/>
+                                    <w:sz w:val="18"/>
+                                    <w:szCs w:val="18"/>
+                                  </w:rPr>
+                                  <w:t xml:space="preserve">. и </w:t>
+                                </w:r>
+                                <w:proofErr w:type="spellStart"/>
+                                <w:r>
+                                  <w:rPr>
+                                    <w:rFonts w:ascii="Arial Narrow" w:hAnsi="Arial Narrow"/>
+                                    <w:sz w:val="18"/>
+                                    <w:szCs w:val="18"/>
+                                  </w:rPr>
+                                  <w:t>дата</w:t>
+                                </w:r>
+                                <w:proofErr w:type="spellEnd"/>
                               </w:p>
                             </w:tc>
                             <w:tc>
@@ -26613,13 +27105,41 @@
                                     <w:szCs w:val="18"/>
                                   </w:rPr>
                                 </w:pPr>
+                                <w:proofErr w:type="spellStart"/>
                                 <w:r>
                                   <w:rPr>
                                     <w:rFonts w:ascii="Arial Narrow" w:hAnsi="Arial Narrow"/>
                                     <w:sz w:val="18"/>
                                     <w:szCs w:val="18"/>
                                   </w:rPr>
-                                  <w:t>Инв. № подл.</w:t>
+                                  <w:t>Инв</w:t>
+                                </w:r>
+                                <w:proofErr w:type="spellEnd"/>
+                                <w:r>
+                                  <w:rPr>
+                                    <w:rFonts w:ascii="Arial Narrow" w:hAnsi="Arial Narrow"/>
+                                    <w:sz w:val="18"/>
+                                    <w:szCs w:val="18"/>
+                                  </w:rPr>
+                                  <w:t xml:space="preserve">. № </w:t>
+                                </w:r>
+                                <w:proofErr w:type="spellStart"/>
+                                <w:r>
+                                  <w:rPr>
+                                    <w:rFonts w:ascii="Arial Narrow" w:hAnsi="Arial Narrow"/>
+                                    <w:sz w:val="18"/>
+                                    <w:szCs w:val="18"/>
+                                  </w:rPr>
+                                  <w:t>подл</w:t>
+                                </w:r>
+                                <w:proofErr w:type="spellEnd"/>
+                                <w:r>
+                                  <w:rPr>
+                                    <w:rFonts w:ascii="Arial Narrow" w:hAnsi="Arial Narrow"/>
+                                    <w:sz w:val="18"/>
+                                    <w:szCs w:val="18"/>
+                                  </w:rPr>
+                                  <w:t>.</w:t>
                                 </w:r>
                               </w:p>
                             </w:tc>
@@ -26677,7 +27197,7 @@
               <v:stroke joinstyle="miter"/>
               <v:path gradientshapeok="t" o:connecttype="rect"/>
             </v:shapetype>
-            <v:shape id="_x0000_s1028" type="#_x0000_t202" style="position:absolute;left:0;text-align:left;margin-left:19.85pt;margin-top:15.6pt;width:39.4pt;height:811pt;z-index:251665408;visibility:visible;mso-wrap-style:square;mso-width-percent:0;mso-height-percent:0;mso-wrap-distance-left:9pt;mso-wrap-distance-top:3.6pt;mso-wrap-distance-right:9pt;mso-wrap-distance-bottom:3.6pt;mso-position-horizontal:absolute;mso-position-horizontal-relative:page;mso-position-vertical:absolute;mso-position-vertical-relative:page;mso-width-percent:0;mso-height-percent:0;mso-width-relative:margin;mso-height-relative:margin;v-text-anchor:top" o:gfxdata="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" filled="f" stroked="f">
+            <v:shape id="_x0000_s1028" type="#_x0000_t202" style="position:absolute;left:0;text-align:left;margin-left:19.85pt;margin-top:15.6pt;width:39.4pt;height:811pt;z-index:251665408;visibility:visible;mso-wrap-style:square;mso-width-percent:0;mso-height-percent:0;mso-wrap-distance-left:9pt;mso-wrap-distance-top:3.6pt;mso-wrap-distance-right:9pt;mso-wrap-distance-bottom:3.6pt;mso-position-horizontal:absolute;mso-position-horizontal-relative:page;mso-position-vertical:absolute;mso-position-vertical-relative:page;mso-width-percent:0;mso-height-percent:0;mso-width-relative:margin;mso-height-relative:margin;v-text-anchor:top" o:gfxdata="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" filled="f" stroked="f">
               <v:textbox inset="1mm,0,0,0">
                 <w:txbxContent>
                   <w:tbl>
@@ -26885,14 +27405,34 @@
                               <w:szCs w:val="18"/>
                             </w:rPr>
                           </w:pPr>
+                          <w:proofErr w:type="spellStart"/>
                           <w:r>
                             <w:rPr>
                               <w:rFonts w:ascii="Arial Narrow" w:hAnsi="Arial Narrow"/>
                               <w:sz w:val="18"/>
                               <w:szCs w:val="18"/>
                             </w:rPr>
-                            <w:t>Подп. и дата</w:t>
+                            <w:t>Подп</w:t>
                           </w:r>
+                          <w:proofErr w:type="spellEnd"/>
+                          <w:r>
+                            <w:rPr>
+                              <w:rFonts w:ascii="Arial Narrow" w:hAnsi="Arial Narrow"/>
+                              <w:sz w:val="18"/>
+                              <w:szCs w:val="18"/>
+                            </w:rPr>
+                            <w:t xml:space="preserve">. и </w:t>
+                          </w:r>
+                          <w:proofErr w:type="spellStart"/>
+                          <w:r>
+                            <w:rPr>
+                              <w:rFonts w:ascii="Arial Narrow" w:hAnsi="Arial Narrow"/>
+                              <w:sz w:val="18"/>
+                              <w:szCs w:val="18"/>
+                            </w:rPr>
+                            <w:t>дата</w:t>
+                          </w:r>
+                          <w:proofErr w:type="spellEnd"/>
                         </w:p>
                       </w:tc>
                       <w:tc>
@@ -26961,13 +27501,41 @@
                               <w:szCs w:val="18"/>
                             </w:rPr>
                           </w:pPr>
+                          <w:proofErr w:type="spellStart"/>
                           <w:r>
                             <w:rPr>
                               <w:rFonts w:ascii="Arial Narrow" w:hAnsi="Arial Narrow"/>
                               <w:sz w:val="18"/>
                               <w:szCs w:val="18"/>
                             </w:rPr>
-                            <w:t>Инв. № дубл.</w:t>
+                            <w:t>Инв</w:t>
+                          </w:r>
+                          <w:proofErr w:type="spellEnd"/>
+                          <w:r>
+                            <w:rPr>
+                              <w:rFonts w:ascii="Arial Narrow" w:hAnsi="Arial Narrow"/>
+                              <w:sz w:val="18"/>
+                              <w:szCs w:val="18"/>
+                            </w:rPr>
+                            <w:t xml:space="preserve">. № </w:t>
+                          </w:r>
+                          <w:proofErr w:type="spellStart"/>
+                          <w:r>
+                            <w:rPr>
+                              <w:rFonts w:ascii="Arial Narrow" w:hAnsi="Arial Narrow"/>
+                              <w:sz w:val="18"/>
+                              <w:szCs w:val="18"/>
+                            </w:rPr>
+                            <w:t>дубл</w:t>
+                          </w:r>
+                          <w:proofErr w:type="spellEnd"/>
+                          <w:r>
+                            <w:rPr>
+                              <w:rFonts w:ascii="Arial Narrow" w:hAnsi="Arial Narrow"/>
+                              <w:sz w:val="18"/>
+                              <w:szCs w:val="18"/>
+                            </w:rPr>
+                            <w:t>.</w:t>
                           </w:r>
                         </w:p>
                       </w:tc>
@@ -27034,13 +27602,41 @@
                               <w:szCs w:val="18"/>
                             </w:rPr>
                           </w:pPr>
+                          <w:proofErr w:type="spellStart"/>
                           <w:r>
                             <w:rPr>
                               <w:rFonts w:ascii="Arial Narrow" w:hAnsi="Arial Narrow"/>
                               <w:sz w:val="18"/>
                               <w:szCs w:val="18"/>
                             </w:rPr>
-                            <w:t>Взам. инв. №</w:t>
+                            <w:t>Взам</w:t>
+                          </w:r>
+                          <w:proofErr w:type="spellEnd"/>
+                          <w:r>
+                            <w:rPr>
+                              <w:rFonts w:ascii="Arial Narrow" w:hAnsi="Arial Narrow"/>
+                              <w:sz w:val="18"/>
+                              <w:szCs w:val="18"/>
+                            </w:rPr>
+                            <w:t xml:space="preserve">. </w:t>
+                          </w:r>
+                          <w:proofErr w:type="spellStart"/>
+                          <w:r>
+                            <w:rPr>
+                              <w:rFonts w:ascii="Arial Narrow" w:hAnsi="Arial Narrow"/>
+                              <w:sz w:val="18"/>
+                              <w:szCs w:val="18"/>
+                            </w:rPr>
+                            <w:t>инв</w:t>
+                          </w:r>
+                          <w:proofErr w:type="spellEnd"/>
+                          <w:r>
+                            <w:rPr>
+                              <w:rFonts w:ascii="Arial Narrow" w:hAnsi="Arial Narrow"/>
+                              <w:sz w:val="18"/>
+                              <w:szCs w:val="18"/>
+                            </w:rPr>
+                            <w:t>. №</w:t>
                           </w:r>
                         </w:p>
                       </w:tc>
@@ -27107,14 +27703,34 @@
                               <w:szCs w:val="18"/>
                             </w:rPr>
                           </w:pPr>
+                          <w:proofErr w:type="spellStart"/>
                           <w:r>
                             <w:rPr>
                               <w:rFonts w:ascii="Arial Narrow" w:hAnsi="Arial Narrow"/>
                               <w:sz w:val="18"/>
                               <w:szCs w:val="18"/>
                             </w:rPr>
-                            <w:t>Подп. и дата</w:t>
+                            <w:t>Подп</w:t>
                           </w:r>
+                          <w:proofErr w:type="spellEnd"/>
+                          <w:r>
+                            <w:rPr>
+                              <w:rFonts w:ascii="Arial Narrow" w:hAnsi="Arial Narrow"/>
+                              <w:sz w:val="18"/>
+                              <w:szCs w:val="18"/>
+                            </w:rPr>
+                            <w:t xml:space="preserve">. и </w:t>
+                          </w:r>
+                          <w:proofErr w:type="spellStart"/>
+                          <w:r>
+                            <w:rPr>
+                              <w:rFonts w:ascii="Arial Narrow" w:hAnsi="Arial Narrow"/>
+                              <w:sz w:val="18"/>
+                              <w:szCs w:val="18"/>
+                            </w:rPr>
+                            <w:t>дата</w:t>
+                          </w:r>
+                          <w:proofErr w:type="spellEnd"/>
                         </w:p>
                       </w:tc>
                       <w:tc>
@@ -27180,13 +27796,41 @@
                               <w:szCs w:val="18"/>
                             </w:rPr>
                           </w:pPr>
+                          <w:proofErr w:type="spellStart"/>
                           <w:r>
                             <w:rPr>
                               <w:rFonts w:ascii="Arial Narrow" w:hAnsi="Arial Narrow"/>
                               <w:sz w:val="18"/>
                               <w:szCs w:val="18"/>
                             </w:rPr>
-                            <w:t>Инв. № подл.</w:t>
+                            <w:t>Инв</w:t>
+                          </w:r>
+                          <w:proofErr w:type="spellEnd"/>
+                          <w:r>
+                            <w:rPr>
+                              <w:rFonts w:ascii="Arial Narrow" w:hAnsi="Arial Narrow"/>
+                              <w:sz w:val="18"/>
+                              <w:szCs w:val="18"/>
+                            </w:rPr>
+                            <w:t xml:space="preserve">. № </w:t>
+                          </w:r>
+                          <w:proofErr w:type="spellStart"/>
+                          <w:r>
+                            <w:rPr>
+                              <w:rFonts w:ascii="Arial Narrow" w:hAnsi="Arial Narrow"/>
+                              <w:sz w:val="18"/>
+                              <w:szCs w:val="18"/>
+                            </w:rPr>
+                            <w:t>подл</w:t>
+                          </w:r>
+                          <w:proofErr w:type="spellEnd"/>
+                          <w:r>
+                            <w:rPr>
+                              <w:rFonts w:ascii="Arial Narrow" w:hAnsi="Arial Narrow"/>
+                              <w:sz w:val="18"/>
+                              <w:szCs w:val="18"/>
+                            </w:rPr>
+                            <w:t>.</w:t>
                           </w:r>
                         </w:p>
                       </w:tc>
@@ -32025,7 +32669,7 @@
         </mc:Choice>
         <mc:Fallback>
           <w:pict>
-            <v:shape w14:anchorId="36FA902C" id="Надпись 7" o:spid="_x0000_s1029" type="#_x0000_t202" style="position:absolute;left:0;text-align:left;margin-left:-7.35pt;margin-top:11.5pt;width:540.3pt;height:771.6pt;z-index:251673600;visibility:visible;mso-wrap-style:square;mso-width-percent:0;mso-height-percent:0;mso-wrap-distance-left:9pt;mso-wrap-distance-top:0;mso-wrap-distance-right:9pt;mso-wrap-distance-bottom:0;mso-position-horizontal:absolute;mso-position-horizontal-relative:text;mso-position-vertical:absolute;mso-position-vertical-relative:page;mso-width-percent:0;mso-height-percent:0;mso-width-relative:margin;mso-height-relative:margin;v-text-anchor:top" o:gfxdata="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" filled="f" stroked="f" strokeweight=".5pt">
+            <v:shape w14:anchorId="36FA902C" id="Надпись 7" o:spid="_x0000_s1029" type="#_x0000_t202" style="position:absolute;left:0;text-align:left;margin-left:-7.35pt;margin-top:11.5pt;width:540.3pt;height:771.6pt;z-index:251673600;visibility:visible;mso-wrap-style:square;mso-width-percent:0;mso-height-percent:0;mso-wrap-distance-left:9pt;mso-wrap-distance-top:0;mso-wrap-distance-right:9pt;mso-wrap-distance-bottom:0;mso-position-horizontal:absolute;mso-position-horizontal-relative:text;mso-position-vertical:absolute;mso-position-vertical-relative:page;mso-width-percent:0;mso-height-percent:0;mso-width-relative:margin;mso-height-relative:margin;v-text-anchor:top" o:gfxdata="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" filled="f" stroked="f" strokeweight=".5pt">
               <v:textbox>
                 <w:txbxContent>
                   <w:tbl>
@@ -36773,7 +37417,7 @@
 </file>
 
 <file path=word/header3.xml><?xml version="1.0" encoding="utf-8"?>
-<w:hdr xmlns:wpc="http://schemas.microsoft.com/office/word/2010/wordprocessingCanvas" xmlns:cx="http://schemas.microsoft.com/office/drawing/2014/chartex" xmlns:cx1="http://schemas.microsoft.com/office/drawing/2015/9/8/chartex" xmlns:cx2="http://schemas.microsoft.com/office/drawing/2015/10/21/chartex" xmlns:cx3="http://schemas.microsoft.com/office/drawing/2016/5/9/chartex" xmlns:cx4="http://schemas.microsoft.com/office/drawing/2016/5/10/chartex" xmlns:cx5="http://schemas.microsoft.com/office/drawing/2016/5/11/chartex" xmlns:cx6="http://schemas.microsoft.com/office/drawing/2016/5/12/chartex" xmlns:cx7="http://schemas.microsoft.com/office/drawing/2016/5/13/chartex" xmlns:cx8="http://schemas.microsoft.com/office/drawing/2016/5/14/chartex" xmlns:mc="http://schemas.openxmlformats.org/markup-compatibility/2006" xmlns:aink="http://schemas.microsoft.com/office/drawing/2016/ink" xmlns:am3d="http://schemas.microsoft.com/office/drawing/2017/model3d" xmlns:o="urn:schemas-microsoft-com:office:office" xmlns:oel="http://schemas.microsoft.com/office/2019/extlst" xmlns:r="http://schemas.openxmlformats.org/officeDocument/2006/relationships" xmlns:m="http://schemas.openxmlformats.org/officeDocument/2006/math" xmlns:v="urn:schemas-microsoft-com:vml" xmlns:wp14="http://schemas.microsoft.com/office/word/2010/wordprocessingDrawing" xmlns:wp="http://schemas.openxmlformats.org/drawingml/2006/wordprocessingDrawing" xmlns:w10="urn:schemas-microsoft-com:office:word" xmlns:w="http://schemas.openxmlformats.org/wordprocessingml/2006/main" xmlns:w14="http://schemas.microsoft.com/office/word/2010/wordml" xmlns:w15="http://schemas.microsoft.com/office/word/2012/wordml" xmlns:w16cex="http://schemas.microsoft.com/office/word/2018/wordml/cex" xmlns:w16cid="http://schemas.microsoft.com/office/word/2016/wordml/cid" xmlns:w16="http://schemas.microsoft.com/office/word/2018/wordml" xmlns:w16du="http://schemas.microsoft.com/office/word/2023/wordml/word16du" xmlns:w16sdtdh="http://schemas.microsoft.com/office/word/2020/wordml/sdtdatahash" xmlns:w16sdtfl="http://schemas.microsoft.com/office/word/2024/wordml/sdtformatlock" xmlns:w16se="http://schemas.microsoft.com/office/word/2015/wordml/symex" xmlns:wpg="http://schemas.microsoft.com/office/word/2010/wordprocessingGroup" xmlns:wpi="http://schemas.microsoft.com/office/word/2010/wordprocessingInk" xmlns:wne="http://schemas.microsoft.com/office/word/2006/wordml" xmlns:wps="http://schemas.microsoft.com/office/word/2010/wordprocessingShape" mc:Ignorable="w14 w15 w16se w16cid w16 w16cex w16sdtdh w16sdtfl w16du wp14">
+<w:hdr xmlns:wpc="http://schemas.microsoft.com/office/word/2010/wordprocessingCanvas" xmlns:cx="http://schemas.microsoft.com/office/drawing/2014/chartex" xmlns:cx1="http://schemas.microsoft.com/office/drawing/2015/9/8/chartex" xmlns:mc="http://schemas.openxmlformats.org/markup-compatibility/2006" xmlns:o="urn:schemas-microsoft-com:office:office" xmlns:r="http://schemas.openxmlformats.org/officeDocument/2006/relationships" xmlns:m="http://schemas.openxmlformats.org/officeDocument/2006/math" xmlns:v="urn:schemas-microsoft-com:vml" xmlns:wp14="http://schemas.microsoft.com/office/word/2010/wordprocessingDrawing" xmlns:wp="http://schemas.openxmlformats.org/drawingml/2006/wordprocessingDrawing" xmlns:w10="urn:schemas-microsoft-com:office:word" xmlns:w="http://schemas.openxmlformats.org/wordprocessingml/2006/main" xmlns:w14="http://schemas.microsoft.com/office/word/2010/wordml" xmlns:w15="http://schemas.microsoft.com/office/word/2012/wordml" xmlns:w16se="http://schemas.microsoft.com/office/word/2015/wordml/symex" xmlns:wpg="http://schemas.microsoft.com/office/word/2010/wordprocessingGroup" xmlns:wpi="http://schemas.microsoft.com/office/word/2010/wordprocessingInk" xmlns:wne="http://schemas.microsoft.com/office/word/2006/wordml" xmlns:wps="http://schemas.microsoft.com/office/word/2010/wordprocessingShape" mc:Ignorable="w14 w15 w16se wp14">
   <w:p>
     <w:pPr>
       <w:pStyle w:val="a8"/>
@@ -37034,14 +37678,34 @@
                                     <w:szCs w:val="18"/>
                                   </w:rPr>
                                 </w:pPr>
+                                <w:proofErr w:type="spellStart"/>
                                 <w:r>
                                   <w:rPr>
                                     <w:rFonts w:ascii="Arial Narrow" w:hAnsi="Arial Narrow"/>
                                     <w:sz w:val="18"/>
                                     <w:szCs w:val="18"/>
                                   </w:rPr>
-                                  <w:t>Подп. и дата</w:t>
+                                  <w:t>Подп</w:t>
                                 </w:r>
+                                <w:proofErr w:type="spellEnd"/>
+                                <w:r>
+                                  <w:rPr>
+                                    <w:rFonts w:ascii="Arial Narrow" w:hAnsi="Arial Narrow"/>
+                                    <w:sz w:val="18"/>
+                                    <w:szCs w:val="18"/>
+                                  </w:rPr>
+                                  <w:t xml:space="preserve">. и </w:t>
+                                </w:r>
+                                <w:proofErr w:type="spellStart"/>
+                                <w:r>
+                                  <w:rPr>
+                                    <w:rFonts w:ascii="Arial Narrow" w:hAnsi="Arial Narrow"/>
+                                    <w:sz w:val="18"/>
+                                    <w:szCs w:val="18"/>
+                                  </w:rPr>
+                                  <w:t>дата</w:t>
+                                </w:r>
+                                <w:proofErr w:type="spellEnd"/>
                               </w:p>
                             </w:tc>
                             <w:tc>
@@ -37119,13 +37783,41 @@
                                     <w:szCs w:val="18"/>
                                   </w:rPr>
                                 </w:pPr>
+                                <w:proofErr w:type="spellStart"/>
                                 <w:r>
                                   <w:rPr>
                                     <w:rFonts w:ascii="Arial Narrow" w:hAnsi="Arial Narrow"/>
                                     <w:sz w:val="18"/>
                                     <w:szCs w:val="18"/>
                                   </w:rPr>
-                                  <w:t>Инв. № дубл.</w:t>
+                                  <w:t>Инв</w:t>
+                                </w:r>
+                                <w:proofErr w:type="spellEnd"/>
+                                <w:r>
+                                  <w:rPr>
+                                    <w:rFonts w:ascii="Arial Narrow" w:hAnsi="Arial Narrow"/>
+                                    <w:sz w:val="18"/>
+                                    <w:szCs w:val="18"/>
+                                  </w:rPr>
+                                  <w:t xml:space="preserve">. № </w:t>
+                                </w:r>
+                                <w:proofErr w:type="spellStart"/>
+                                <w:r>
+                                  <w:rPr>
+                                    <w:rFonts w:ascii="Arial Narrow" w:hAnsi="Arial Narrow"/>
+                                    <w:sz w:val="18"/>
+                                    <w:szCs w:val="18"/>
+                                  </w:rPr>
+                                  <w:t>дубл</w:t>
+                                </w:r>
+                                <w:proofErr w:type="spellEnd"/>
+                                <w:r>
+                                  <w:rPr>
+                                    <w:rFonts w:ascii="Arial Narrow" w:hAnsi="Arial Narrow"/>
+                                    <w:sz w:val="18"/>
+                                    <w:szCs w:val="18"/>
+                                  </w:rPr>
+                                  <w:t>.</w:t>
                                 </w:r>
                               </w:p>
                             </w:tc>
@@ -37204,13 +37896,41 @@
                                     <w:szCs w:val="18"/>
                                   </w:rPr>
                                 </w:pPr>
+                                <w:proofErr w:type="spellStart"/>
                                 <w:r>
                                   <w:rPr>
                                     <w:rFonts w:ascii="Arial Narrow" w:hAnsi="Arial Narrow"/>
                                     <w:sz w:val="18"/>
                                     <w:szCs w:val="18"/>
                                   </w:rPr>
-                                  <w:t>Взам. инв. №</w:t>
+                                  <w:t>Взам</w:t>
+                                </w:r>
+                                <w:proofErr w:type="spellEnd"/>
+                                <w:r>
+                                  <w:rPr>
+                                    <w:rFonts w:ascii="Arial Narrow" w:hAnsi="Arial Narrow"/>
+                                    <w:sz w:val="18"/>
+                                    <w:szCs w:val="18"/>
+                                  </w:rPr>
+                                  <w:t xml:space="preserve">. </w:t>
+                                </w:r>
+                                <w:proofErr w:type="spellStart"/>
+                                <w:r>
+                                  <w:rPr>
+                                    <w:rFonts w:ascii="Arial Narrow" w:hAnsi="Arial Narrow"/>
+                                    <w:sz w:val="18"/>
+                                    <w:szCs w:val="18"/>
+                                  </w:rPr>
+                                  <w:t>инв</w:t>
+                                </w:r>
+                                <w:proofErr w:type="spellEnd"/>
+                                <w:r>
+                                  <w:rPr>
+                                    <w:rFonts w:ascii="Arial Narrow" w:hAnsi="Arial Narrow"/>
+                                    <w:sz w:val="18"/>
+                                    <w:szCs w:val="18"/>
+                                  </w:rPr>
+                                  <w:t>. №</w:t>
                                 </w:r>
                               </w:p>
                             </w:tc>
@@ -37289,14 +38009,34 @@
                                     <w:szCs w:val="18"/>
                                   </w:rPr>
                                 </w:pPr>
+                                <w:proofErr w:type="spellStart"/>
                                 <w:r>
                                   <w:rPr>
                                     <w:rFonts w:ascii="Arial Narrow" w:hAnsi="Arial Narrow"/>
                                     <w:sz w:val="18"/>
                                     <w:szCs w:val="18"/>
                                   </w:rPr>
-                                  <w:t>Подп. и дата</w:t>
+                                  <w:t>Подп</w:t>
                                 </w:r>
+                                <w:proofErr w:type="spellEnd"/>
+                                <w:r>
+                                  <w:rPr>
+                                    <w:rFonts w:ascii="Arial Narrow" w:hAnsi="Arial Narrow"/>
+                                    <w:sz w:val="18"/>
+                                    <w:szCs w:val="18"/>
+                                  </w:rPr>
+                                  <w:t xml:space="preserve">. и </w:t>
+                                </w:r>
+                                <w:proofErr w:type="spellStart"/>
+                                <w:r>
+                                  <w:rPr>
+                                    <w:rFonts w:ascii="Arial Narrow" w:hAnsi="Arial Narrow"/>
+                                    <w:sz w:val="18"/>
+                                    <w:szCs w:val="18"/>
+                                  </w:rPr>
+                                  <w:t>дата</w:t>
+                                </w:r>
+                                <w:proofErr w:type="spellEnd"/>
                               </w:p>
                             </w:tc>
                             <w:tc>
@@ -37374,13 +38114,41 @@
                                     <w:szCs w:val="18"/>
                                   </w:rPr>
                                 </w:pPr>
+                                <w:proofErr w:type="spellStart"/>
                                 <w:r>
                                   <w:rPr>
                                     <w:rFonts w:ascii="Arial Narrow" w:hAnsi="Arial Narrow"/>
                                     <w:sz w:val="18"/>
                                     <w:szCs w:val="18"/>
                                   </w:rPr>
-                                  <w:t>Инв. № подл.</w:t>
+                                  <w:t>Инв</w:t>
+                                </w:r>
+                                <w:proofErr w:type="spellEnd"/>
+                                <w:r>
+                                  <w:rPr>
+                                    <w:rFonts w:ascii="Arial Narrow" w:hAnsi="Arial Narrow"/>
+                                    <w:sz w:val="18"/>
+                                    <w:szCs w:val="18"/>
+                                  </w:rPr>
+                                  <w:t xml:space="preserve">. № </w:t>
+                                </w:r>
+                                <w:proofErr w:type="spellStart"/>
+                                <w:r>
+                                  <w:rPr>
+                                    <w:rFonts w:ascii="Arial Narrow" w:hAnsi="Arial Narrow"/>
+                                    <w:sz w:val="18"/>
+                                    <w:szCs w:val="18"/>
+                                  </w:rPr>
+                                  <w:t>подл</w:t>
+                                </w:r>
+                                <w:proofErr w:type="spellEnd"/>
+                                <w:r>
+                                  <w:rPr>
+                                    <w:rFonts w:ascii="Arial Narrow" w:hAnsi="Arial Narrow"/>
+                                    <w:sz w:val="18"/>
+                                    <w:szCs w:val="18"/>
+                                  </w:rPr>
+                                  <w:t>.</w:t>
                                 </w:r>
                               </w:p>
                             </w:tc>
@@ -37444,7 +38212,7 @@
               <v:stroke joinstyle="miter"/>
               <v:path gradientshapeok="t" o:connecttype="rect"/>
             </v:shapetype>
-            <v:shape id="_x0000_s1030" type="#_x0000_t202" style="position:absolute;left:0;text-align:left;margin-left:20.25pt;margin-top:15.75pt;width:40.15pt;height:811pt;z-index:251663360;visibility:visible;mso-wrap-style:square;mso-width-percent:0;mso-height-percent:0;mso-wrap-distance-left:9pt;mso-wrap-distance-top:3.6pt;mso-wrap-distance-right:9pt;mso-wrap-distance-bottom:3.6pt;mso-position-horizontal:absolute;mso-position-horizontal-relative:page;mso-position-vertical:absolute;mso-position-vertical-relative:page;mso-width-percent:0;mso-height-percent:0;mso-width-relative:margin;mso-height-relative:margin;v-text-anchor:top" o:gfxdata="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" filled="f" stroked="f">
+            <v:shape id="_x0000_s1030" type="#_x0000_t202" style="position:absolute;left:0;text-align:left;margin-left:20.25pt;margin-top:15.75pt;width:40.15pt;height:811pt;z-index:251663360;visibility:visible;mso-wrap-style:square;mso-width-percent:0;mso-height-percent:0;mso-wrap-distance-left:9pt;mso-wrap-distance-top:3.6pt;mso-wrap-distance-right:9pt;mso-wrap-distance-bottom:3.6pt;mso-position-horizontal:absolute;mso-position-horizontal-relative:page;mso-position-vertical:absolute;mso-position-vertical-relative:page;mso-width-percent:0;mso-height-percent:0;mso-width-relative:margin;mso-height-relative:margin;v-text-anchor:top" o:gfxdata="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" filled="f" stroked="f">
               <v:textbox inset="1mm,0,0,0">
                 <w:txbxContent>
                   <w:tbl>
@@ -37655,14 +38423,34 @@
                               <w:szCs w:val="18"/>
                             </w:rPr>
                           </w:pPr>
+                          <w:proofErr w:type="spellStart"/>
                           <w:r>
                             <w:rPr>
                               <w:rFonts w:ascii="Arial Narrow" w:hAnsi="Arial Narrow"/>
                               <w:sz w:val="18"/>
                               <w:szCs w:val="18"/>
                             </w:rPr>
-                            <w:t>Подп. и дата</w:t>
+                            <w:t>Подп</w:t>
                           </w:r>
+                          <w:proofErr w:type="spellEnd"/>
+                          <w:r>
+                            <w:rPr>
+                              <w:rFonts w:ascii="Arial Narrow" w:hAnsi="Arial Narrow"/>
+                              <w:sz w:val="18"/>
+                              <w:szCs w:val="18"/>
+                            </w:rPr>
+                            <w:t xml:space="preserve">. и </w:t>
+                          </w:r>
+                          <w:proofErr w:type="spellStart"/>
+                          <w:r>
+                            <w:rPr>
+                              <w:rFonts w:ascii="Arial Narrow" w:hAnsi="Arial Narrow"/>
+                              <w:sz w:val="18"/>
+                              <w:szCs w:val="18"/>
+                            </w:rPr>
+                            <w:t>дата</w:t>
+                          </w:r>
+                          <w:proofErr w:type="spellEnd"/>
                         </w:p>
                       </w:tc>
                       <w:tc>
@@ -37740,13 +38528,41 @@
                               <w:szCs w:val="18"/>
                             </w:rPr>
                           </w:pPr>
+                          <w:proofErr w:type="spellStart"/>
                           <w:r>
                             <w:rPr>
                               <w:rFonts w:ascii="Arial Narrow" w:hAnsi="Arial Narrow"/>
                               <w:sz w:val="18"/>
                               <w:szCs w:val="18"/>
                             </w:rPr>
-                            <w:t>Инв. № дубл.</w:t>
+                            <w:t>Инв</w:t>
+                          </w:r>
+                          <w:proofErr w:type="spellEnd"/>
+                          <w:r>
+                            <w:rPr>
+                              <w:rFonts w:ascii="Arial Narrow" w:hAnsi="Arial Narrow"/>
+                              <w:sz w:val="18"/>
+                              <w:szCs w:val="18"/>
+                            </w:rPr>
+                            <w:t xml:space="preserve">. № </w:t>
+                          </w:r>
+                          <w:proofErr w:type="spellStart"/>
+                          <w:r>
+                            <w:rPr>
+                              <w:rFonts w:ascii="Arial Narrow" w:hAnsi="Arial Narrow"/>
+                              <w:sz w:val="18"/>
+                              <w:szCs w:val="18"/>
+                            </w:rPr>
+                            <w:t>дубл</w:t>
+                          </w:r>
+                          <w:proofErr w:type="spellEnd"/>
+                          <w:r>
+                            <w:rPr>
+                              <w:rFonts w:ascii="Arial Narrow" w:hAnsi="Arial Narrow"/>
+                              <w:sz w:val="18"/>
+                              <w:szCs w:val="18"/>
+                            </w:rPr>
+                            <w:t>.</w:t>
                           </w:r>
                         </w:p>
                       </w:tc>
@@ -37825,13 +38641,41 @@
                               <w:szCs w:val="18"/>
                             </w:rPr>
                           </w:pPr>
+                          <w:proofErr w:type="spellStart"/>
                           <w:r>
                             <w:rPr>
                               <w:rFonts w:ascii="Arial Narrow" w:hAnsi="Arial Narrow"/>
                               <w:sz w:val="18"/>
                               <w:szCs w:val="18"/>
                             </w:rPr>
-                            <w:t>Взам. инв. №</w:t>
+                            <w:t>Взам</w:t>
+                          </w:r>
+                          <w:proofErr w:type="spellEnd"/>
+                          <w:r>
+                            <w:rPr>
+                              <w:rFonts w:ascii="Arial Narrow" w:hAnsi="Arial Narrow"/>
+                              <w:sz w:val="18"/>
+                              <w:szCs w:val="18"/>
+                            </w:rPr>
+                            <w:t xml:space="preserve">. </w:t>
+                          </w:r>
+                          <w:proofErr w:type="spellStart"/>
+                          <w:r>
+                            <w:rPr>
+                              <w:rFonts w:ascii="Arial Narrow" w:hAnsi="Arial Narrow"/>
+                              <w:sz w:val="18"/>
+                              <w:szCs w:val="18"/>
+                            </w:rPr>
+                            <w:t>инв</w:t>
+                          </w:r>
+                          <w:proofErr w:type="spellEnd"/>
+                          <w:r>
+                            <w:rPr>
+                              <w:rFonts w:ascii="Arial Narrow" w:hAnsi="Arial Narrow"/>
+                              <w:sz w:val="18"/>
+                              <w:szCs w:val="18"/>
+                            </w:rPr>
+                            <w:t>. №</w:t>
                           </w:r>
                         </w:p>
                       </w:tc>
@@ -37910,14 +38754,34 @@
                               <w:szCs w:val="18"/>
                             </w:rPr>
                           </w:pPr>
+                          <w:proofErr w:type="spellStart"/>
                           <w:r>
                             <w:rPr>
                               <w:rFonts w:ascii="Arial Narrow" w:hAnsi="Arial Narrow"/>
                               <w:sz w:val="18"/>
                               <w:szCs w:val="18"/>
                             </w:rPr>
-                            <w:t>Подп. и дата</w:t>
+                            <w:t>Подп</w:t>
                           </w:r>
+                          <w:proofErr w:type="spellEnd"/>
+                          <w:r>
+                            <w:rPr>
+                              <w:rFonts w:ascii="Arial Narrow" w:hAnsi="Arial Narrow"/>
+                              <w:sz w:val="18"/>
+                              <w:szCs w:val="18"/>
+                            </w:rPr>
+                            <w:t xml:space="preserve">. и </w:t>
+                          </w:r>
+                          <w:proofErr w:type="spellStart"/>
+                          <w:r>
+                            <w:rPr>
+                              <w:rFonts w:ascii="Arial Narrow" w:hAnsi="Arial Narrow"/>
+                              <w:sz w:val="18"/>
+                              <w:szCs w:val="18"/>
+                            </w:rPr>
+                            <w:t>дата</w:t>
+                          </w:r>
+                          <w:proofErr w:type="spellEnd"/>
                         </w:p>
                       </w:tc>
                       <w:tc>
@@ -37995,13 +38859,41 @@
                               <w:szCs w:val="18"/>
                             </w:rPr>
                           </w:pPr>
+                          <w:proofErr w:type="spellStart"/>
                           <w:r>
                             <w:rPr>
                               <w:rFonts w:ascii="Arial Narrow" w:hAnsi="Arial Narrow"/>
                               <w:sz w:val="18"/>
                               <w:szCs w:val="18"/>
                             </w:rPr>
-                            <w:t>Инв. № подл.</w:t>
+                            <w:t>Инв</w:t>
+                          </w:r>
+                          <w:proofErr w:type="spellEnd"/>
+                          <w:r>
+                            <w:rPr>
+                              <w:rFonts w:ascii="Arial Narrow" w:hAnsi="Arial Narrow"/>
+                              <w:sz w:val="18"/>
+                              <w:szCs w:val="18"/>
+                            </w:rPr>
+                            <w:t xml:space="preserve">. № </w:t>
+                          </w:r>
+                          <w:proofErr w:type="spellStart"/>
+                          <w:r>
+                            <w:rPr>
+                              <w:rFonts w:ascii="Arial Narrow" w:hAnsi="Arial Narrow"/>
+                              <w:sz w:val="18"/>
+                              <w:szCs w:val="18"/>
+                            </w:rPr>
+                            <w:t>подл</w:t>
+                          </w:r>
+                          <w:proofErr w:type="spellEnd"/>
+                          <w:r>
+                            <w:rPr>
+                              <w:rFonts w:ascii="Arial Narrow" w:hAnsi="Arial Narrow"/>
+                              <w:sz w:val="18"/>
+                              <w:szCs w:val="18"/>
+                            </w:rPr>
+                            <w:t>.</w:t>
                           </w:r>
                         </w:p>
                       </w:tc>
@@ -38055,7 +38947,7 @@
 </file>
 
 <file path=word/styles.xml><?xml version="1.0" encoding="utf-8"?>
-<w:styles xmlns:mc="http://schemas.openxmlformats.org/markup-compatibility/2006" xmlns:r="http://schemas.openxmlformats.org/officeDocument/2006/relationships" xmlns:w="http://schemas.openxmlformats.org/wordprocessingml/2006/main" xmlns:w14="http://schemas.microsoft.com/office/word/2010/wordml" xmlns:w15="http://schemas.microsoft.com/office/word/2012/wordml" xmlns:w16cex="http://schemas.microsoft.com/office/word/2018/wordml/cex" xmlns:w16cid="http://schemas.microsoft.com/office/word/2016/wordml/cid" xmlns:w16="http://schemas.microsoft.com/office/word/2018/wordml" xmlns:w16du="http://schemas.microsoft.com/office/word/2023/wordml/word16du" xmlns:w16sdtdh="http://schemas.microsoft.com/office/word/2020/wordml/sdtdatahash" xmlns:w16sdtfl="http://schemas.microsoft.com/office/word/2024/wordml/sdtformatlock" xmlns:w16se="http://schemas.microsoft.com/office/word/2015/wordml/symex" mc:Ignorable="w14 w15 w16se w16cid w16 w16cex w16sdtdh w16sdtfl w16du">
+<w:styles xmlns:mc="http://schemas.openxmlformats.org/markup-compatibility/2006" xmlns:r="http://schemas.openxmlformats.org/officeDocument/2006/relationships" xmlns:w="http://schemas.openxmlformats.org/wordprocessingml/2006/main" xmlns:w14="http://schemas.microsoft.com/office/word/2010/wordml" xmlns:w15="http://schemas.microsoft.com/office/word/2012/wordml" xmlns:w16se="http://schemas.microsoft.com/office/word/2015/wordml/symex" mc:Ignorable="w14 w15 w16se">
   <w:docDefaults>
     <w:rPrDefault>
       <w:rPr>
@@ -38065,7 +38957,7 @@
     </w:rPrDefault>
     <w:pPrDefault/>
   </w:docDefaults>
-  <w:latentStyles w:defLockedState="0" w:defUIPriority="99" w:defSemiHidden="0" w:defUnhideWhenUsed="0" w:defQFormat="0" w:count="376">
+  <w:latentStyles w:defLockedState="0" w:defUIPriority="99" w:defSemiHidden="0" w:defUnhideWhenUsed="0" w:defQFormat="0" w:count="371">
     <w:lsdException w:name="Normal" w:uiPriority="0" w:qFormat="1"/>
     <w:lsdException w:name="heading 1" w:uiPriority="9" w:qFormat="1"/>
     <w:lsdException w:name="heading 2" w:semiHidden="1" w:uiPriority="9" w:unhideWhenUsed="1" w:qFormat="1"/>
@@ -38437,11 +39329,6 @@
     <w:lsdException w:name="List Table 5 Dark Accent 6" w:uiPriority="50"/>
     <w:lsdException w:name="List Table 6 Colorful Accent 6" w:uiPriority="51"/>
     <w:lsdException w:name="List Table 7 Colorful Accent 6" w:uiPriority="52"/>
-    <w:lsdException w:name="Mention" w:semiHidden="1" w:unhideWhenUsed="1"/>
-    <w:lsdException w:name="Smart Hyperlink" w:semiHidden="1" w:unhideWhenUsed="1"/>
-    <w:lsdException w:name="Hashtag" w:semiHidden="1" w:unhideWhenUsed="1"/>
-    <w:lsdException w:name="Unresolved Mention" w:semiHidden="1" w:unhideWhenUsed="1"/>
-    <w:lsdException w:name="Smart Link" w:semiHidden="1" w:unhideWhenUsed="1"/>
   </w:latentStyles>
   <w:style w:type="paragraph" w:default="1" w:styleId="a">
     <w:name w:val="Normal"/>

</xml_diff>

<commit_message>
Add documents with name differences searching
</commit_message>
<xml_diff>
--- a/src/test/resources/sp/АБВГ.301412.847.docx
+++ b/src/test/resources/sp/АБВГ.301412.847.docx
@@ -3212,8 +3212,6 @@
           <w:cols w:space="720"/>
         </w:sectPr>
       </w:pPr>
-      <w:bookmarkStart w:id="0" w:name="_GoBack"/>
-      <w:bookmarkEnd w:id="0"/>
     </w:p>
     <w:tbl>
       <w:tblPr>
@@ -4363,7 +4361,6 @@
                 <w:rFonts w:ascii="Arial Narrow" w:hAnsi="Arial Narrow" w:cs="Courier New"/>
                 <w:bCs/>
                 <w:sz w:val="22"/>
-                <w:lang w:val="en-US"/>
               </w:rPr>
             </w:pPr>
             <w:r>
@@ -4375,6 +4372,16 @@
               </w:rPr>
               <w:t>ВТУЛКА</w:t>
             </w:r>
+            <w:r>
+              <w:rPr>
+                <w:rFonts w:ascii="Arial Narrow" w:hAnsi="Arial Narrow" w:cs="Courier New"/>
+                <w:bCs/>
+                <w:szCs w:val="24"/>
+              </w:rPr>
+              <w:t xml:space="preserve"> 1</w:t>
+            </w:r>
+            <w:bookmarkStart w:id="0" w:name="_GoBack"/>
+            <w:bookmarkEnd w:id="0"/>
           </w:p>
         </w:tc>
         <w:tc>

</xml_diff>